<commit_message>
Added WinRM to user guide and fixed a SQL connection issue (wrong user ID)
</commit_message>
<xml_diff>
--- a/CATAS User Guide.docx
+++ b/CATAS User Guide.docx
@@ -13,6 +13,7 @@
           <w:docPartUnique/>
         </w:docPartObj>
       </w:sdtPr>
+      <w:sdtEndPr/>
       <w:sdtContent>
         <w:p>
           <w:r>
@@ -353,6 +354,7 @@
                                   <w:dataBinding w:prefixMappings="xmlns:ns0='http://purl.org/dc/elements/1.1/' xmlns:ns1='http://schemas.openxmlformats.org/package/2006/metadata/core-properties' " w:xpath="/ns1:coreProperties[1]/ns0:creator[1]" w:storeItemID="{6C3C8BC8-F283-45AE-878A-BAB7291924A1}"/>
                                   <w:text/>
                                 </w:sdtPr>
+                                <w:sdtEndPr/>
                                 <w:sdtContent>
                                   <w:p>
                                     <w:pPr>
@@ -423,6 +425,7 @@
                                     <w:dataBinding w:prefixMappings="xmlns:ns0='http://schemas.microsoft.com/office/2006/coverPageProps' " w:xpath="/ns0:CoverPageProperties[1]/ns0:CompanyEmail[1]" w:storeItemID="{55AF091B-3C7A-41E3-B477-F2FDAA23CFDA}"/>
                                     <w:text/>
                                   </w:sdtPr>
+                                  <w:sdtEndPr/>
                                   <w:sdtContent>
                                     <w:r>
                                       <w:rPr>
@@ -696,8 +699,19 @@
                                     <w:sz w:val="36"/>
                                     <w:szCs w:val="36"/>
                                   </w:rPr>
-                                  <w:t>1.0</w:t>
+                                  <w:t>1.</w:t>
                                 </w:r>
+                                <w:r>
+                                  <w:rPr>
+                                    <w:caps/>
+                                    <w:color w:val="5B9BD5" w:themeColor="accent1"/>
+                                    <w:sz w:val="36"/>
+                                    <w:szCs w:val="36"/>
+                                  </w:rPr>
+                                  <w:t>2</w:t>
+                                </w:r>
+                                <w:bookmarkStart w:id="1" w:name="_GoBack"/>
+                                <w:bookmarkEnd w:id="1"/>
                                 <w:r>
                                   <w:rPr>
                                     <w:caps/>
@@ -720,6 +734,7 @@
                                     <w:dataBinding w:prefixMappings="xmlns:ns0='http://purl.org/dc/elements/1.1/' xmlns:ns1='http://schemas.openxmlformats.org/package/2006/metadata/core-properties' " w:xpath="/ns1:coreProperties[1]/ns0:subject[1]" w:storeItemID="{6C3C8BC8-F283-45AE-878A-BAB7291924A1}"/>
                                     <w:text/>
                                   </w:sdtPr>
+                                  <w:sdtEndPr/>
                                   <w:sdtContent>
                                     <w:r>
                                       <w:rPr>
@@ -753,7 +768,11 @@
               </mc:Choice>
               <mc:Fallback>
                 <w:pict>
-                  <v:shape w14:anchorId="37C804B2" id="Text Box 154" o:spid="_x0000_s1027" type="#_x0000_t202" style="position:absolute;margin-left:18pt;margin-top:269.9pt;width:575.9pt;height:163.25pt;z-index:-251666944;visibility:visible;mso-wrap-style:square;mso-width-percent:941;mso-height-percent:0;mso-wrap-distance-left:9pt;mso-wrap-distance-top:0;mso-wrap-distance-right:9pt;mso-wrap-distance-bottom:0;mso-position-horizontal:absolute;mso-position-horizontal-relative:page;mso-position-vertical:absolute;mso-position-vertical-relative:text;mso-width-percent:941;mso-height-percent:0;mso-width-relative:page;mso-height-relative:page;v-text-anchor:bottom" wrapcoords="731 0 787 21600 19635 21530 19635 0 731 0" o:gfxdata="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" filled="f" stroked="f" strokeweight=".5pt">
+                  <v:shapetype w14:anchorId="37C804B2" id="_x0000_t202" coordsize="21600,21600" o:spt="202" path="m,l,21600r21600,l21600,xe">
+                    <v:stroke joinstyle="miter"/>
+                    <v:path gradientshapeok="t" o:connecttype="rect"/>
+                  </v:shapetype>
+                  <v:shape id="Text Box 154" o:spid="_x0000_s1027" type="#_x0000_t202" style="position:absolute;margin-left:18pt;margin-top:269.9pt;width:575.9pt;height:163.25pt;z-index:-251666944;visibility:visible;mso-wrap-style:square;mso-width-percent:941;mso-height-percent:0;mso-wrap-distance-left:9pt;mso-wrap-distance-top:0;mso-wrap-distance-right:9pt;mso-wrap-distance-bottom:0;mso-position-horizontal:absolute;mso-position-horizontal-relative:page;mso-position-vertical:absolute;mso-position-vertical-relative:text;mso-width-percent:941;mso-height-percent:0;mso-width-relative:page;mso-height-relative:page;v-text-anchor:bottom" wrapcoords="731 0 787 21600 19635 21530 19635 0 731 0" o:gfxdata="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" filled="f" stroked="f" strokeweight=".5pt">
                     <v:textbox inset="126pt,0,54pt,0">
                       <w:txbxContent>
                         <w:p>
@@ -801,8 +820,19 @@
                               <w:sz w:val="36"/>
                               <w:szCs w:val="36"/>
                             </w:rPr>
-                            <w:t>1.0</w:t>
+                            <w:t>1.</w:t>
                           </w:r>
+                          <w:r>
+                            <w:rPr>
+                              <w:caps/>
+                              <w:color w:val="5B9BD5" w:themeColor="accent1"/>
+                              <w:sz w:val="36"/>
+                              <w:szCs w:val="36"/>
+                            </w:rPr>
+                            <w:t>2</w:t>
+                          </w:r>
+                          <w:bookmarkStart w:id="2" w:name="_GoBack"/>
+                          <w:bookmarkEnd w:id="2"/>
                           <w:r>
                             <w:rPr>
                               <w:caps/>
@@ -825,6 +855,7 @@
                               <w:dataBinding w:prefixMappings="xmlns:ns0='http://purl.org/dc/elements/1.1/' xmlns:ns1='http://schemas.openxmlformats.org/package/2006/metadata/core-properties' " w:xpath="/ns1:coreProperties[1]/ns0:subject[1]" w:storeItemID="{6C3C8BC8-F283-45AE-878A-BAB7291924A1}"/>
                               <w:text/>
                             </w:sdtPr>
+                            <w:sdtEndPr/>
                             <w:sdtContent>
                               <w:r>
                                 <w:rPr>
@@ -1155,7 +1186,7 @@
                                         </pic:cNvPicPr>
                                       </pic:nvPicPr>
                                       <pic:blipFill>
-                                        <a:blip r:embed="rId14">
+                                        <a:blip r:embed="rId15">
                                           <a:extLst>
                                             <a:ext uri="{28A0092B-C50C-407E-A947-70E740481C1C}">
                                               <a14:useLocalDpi xmlns:a14="http://schemas.microsoft.com/office/drawing/2010/main" val="0"/>
@@ -1209,7 +1240,7 @@
           <w:szCs w:val="28"/>
         </w:rPr>
       </w:pPr>
-      <w:bookmarkStart w:id="1" w:name="_Toc50039390"/>
+      <w:bookmarkStart w:id="3" w:name="_Toc54697667"/>
       <w:r>
         <w:rPr>
           <w:szCs w:val="28"/>
@@ -1217,7 +1248,7 @@
         <w:lastRenderedPageBreak/>
         <w:t>Confidentiality and Intellectual Property Information</w:t>
       </w:r>
-      <w:bookmarkEnd w:id="1"/>
+      <w:bookmarkEnd w:id="3"/>
       <w:r>
         <w:rPr>
           <w:szCs w:val="28"/>
@@ -1553,7 +1584,7 @@
           <w:szCs w:val="32"/>
         </w:rPr>
       </w:pPr>
-      <w:bookmarkStart w:id="2" w:name="_Toc50039391"/>
+      <w:bookmarkStart w:id="4" w:name="_Toc54697668"/>
       <w:r>
         <w:rPr>
           <w:sz w:val="32"/>
@@ -1563,7 +1594,7 @@
         <w:t>Document Revision History</w:t>
       </w:r>
       <w:bookmarkEnd w:id="0"/>
-      <w:bookmarkEnd w:id="2"/>
+      <w:bookmarkEnd w:id="4"/>
     </w:p>
     <w:tbl>
       <w:tblPr>
@@ -1841,6 +1872,98 @@
           <w:p>
             <w:r>
               <w:t>Updated document based on Bhavneet Singh’s feedback</w:t>
+            </w:r>
+          </w:p>
+        </w:tc>
+      </w:tr>
+      <w:tr>
+        <w:tc>
+          <w:tcPr>
+            <w:tcW w:w="1271" w:type="dxa"/>
+          </w:tcPr>
+          <w:p>
+            <w:r>
+              <w:t>1.1</w:t>
+            </w:r>
+          </w:p>
+        </w:tc>
+        <w:tc>
+          <w:tcPr>
+            <w:tcW w:w="1424" w:type="dxa"/>
+          </w:tcPr>
+          <w:p>
+            <w:r>
+              <w:t>9/18/2020</w:t>
+            </w:r>
+          </w:p>
+        </w:tc>
+        <w:tc>
+          <w:tcPr>
+            <w:tcW w:w="2340" w:type="dxa"/>
+          </w:tcPr>
+          <w:p>
+            <w:r>
+              <w:t>John Li</w:t>
+            </w:r>
+          </w:p>
+        </w:tc>
+        <w:tc>
+          <w:tcPr>
+            <w:tcW w:w="4601" w:type="dxa"/>
+          </w:tcPr>
+          <w:p>
+            <w:r>
+              <w:t>Added SSIS assessment</w:t>
+            </w:r>
+          </w:p>
+        </w:tc>
+      </w:tr>
+      <w:tr>
+        <w:tc>
+          <w:tcPr>
+            <w:tcW w:w="1271" w:type="dxa"/>
+          </w:tcPr>
+          <w:p>
+            <w:r>
+              <w:t>1.2</w:t>
+            </w:r>
+          </w:p>
+        </w:tc>
+        <w:tc>
+          <w:tcPr>
+            <w:tcW w:w="1424" w:type="dxa"/>
+          </w:tcPr>
+          <w:p>
+            <w:r>
+              <w:t>10/27/2020</w:t>
+            </w:r>
+          </w:p>
+        </w:tc>
+        <w:tc>
+          <w:tcPr>
+            <w:tcW w:w="2340" w:type="dxa"/>
+          </w:tcPr>
+          <w:p>
+            <w:r>
+              <w:t>John Li</w:t>
+            </w:r>
+          </w:p>
+        </w:tc>
+        <w:tc>
+          <w:tcPr>
+            <w:tcW w:w="4601" w:type="dxa"/>
+          </w:tcPr>
+          <w:p>
+            <w:r>
+              <w:t xml:space="preserve">Added </w:t>
+            </w:r>
+            <w:proofErr w:type="spellStart"/>
+            <w:r>
+              <w:t>WinRM</w:t>
+            </w:r>
+            <w:proofErr w:type="spellEnd"/>
+            <w:r>
+              <w:t xml:space="preserve"> enabling feature</w:t>
             </w:r>
           </w:p>
         </w:tc>
@@ -1955,7 +2078,7 @@
             </w:rPr>
             <w:fldChar w:fldCharType="separate"/>
           </w:r>
-          <w:hyperlink w:anchor="_Toc50039390" w:history="1">
+          <w:hyperlink w:anchor="_Toc54697667" w:history="1">
             <w:r>
               <w:rPr>
                 <w:rStyle w:val="Hyperlink"/>
@@ -1982,7 +2105,7 @@
                 <w:noProof/>
                 <w:webHidden/>
               </w:rPr>
-              <w:instrText xml:space="preserve"> PAGEREF _Toc50039390 \h </w:instrText>
+              <w:instrText xml:space="preserve"> PAGEREF _Toc54697667 \h </w:instrText>
             </w:r>
             <w:r>
               <w:rPr>
@@ -2024,7 +2147,7 @@
               <w:lang w:eastAsia="en-US"/>
             </w:rPr>
           </w:pPr>
-          <w:hyperlink w:anchor="_Toc50039391" w:history="1">
+          <w:hyperlink w:anchor="_Toc54697668" w:history="1">
             <w:r>
               <w:rPr>
                 <w:rStyle w:val="Hyperlink"/>
@@ -2051,7 +2174,7 @@
                 <w:noProof/>
                 <w:webHidden/>
               </w:rPr>
-              <w:instrText xml:space="preserve"> PAGEREF _Toc50039391 \h </w:instrText>
+              <w:instrText xml:space="preserve"> PAGEREF _Toc54697668 \h </w:instrText>
             </w:r>
             <w:r>
               <w:rPr>
@@ -2096,7 +2219,7 @@
               <w:lang w:eastAsia="en-US"/>
             </w:rPr>
           </w:pPr>
-          <w:hyperlink w:anchor="_Toc50039392" w:history="1">
+          <w:hyperlink w:anchor="_Toc54697669" w:history="1">
             <w:r>
               <w:rPr>
                 <w:rStyle w:val="Hyperlink"/>
@@ -2123,7 +2246,7 @@
                 <w:noProof/>
                 <w:webHidden/>
               </w:rPr>
-              <w:instrText xml:space="preserve"> PAGEREF _Toc50039392 \h </w:instrText>
+              <w:instrText xml:space="preserve"> PAGEREF _Toc54697669 \h </w:instrText>
             </w:r>
             <w:r>
               <w:rPr>
@@ -2168,7 +2291,7 @@
               <w:lang w:eastAsia="en-US"/>
             </w:rPr>
           </w:pPr>
-          <w:hyperlink w:anchor="_Toc50039393" w:history="1">
+          <w:hyperlink w:anchor="_Toc54697670" w:history="1">
             <w:r>
               <w:rPr>
                 <w:rStyle w:val="Hyperlink"/>
@@ -2219,7 +2342,7 @@
                 <w:noProof/>
                 <w:webHidden/>
               </w:rPr>
-              <w:instrText xml:space="preserve"> PAGEREF _Toc50039393 \h </w:instrText>
+              <w:instrText xml:space="preserve"> PAGEREF _Toc54697670 \h </w:instrText>
             </w:r>
             <w:r>
               <w:rPr>
@@ -2264,7 +2387,7 @@
               <w:lang w:eastAsia="en-US"/>
             </w:rPr>
           </w:pPr>
-          <w:hyperlink w:anchor="_Toc50039394" w:history="1">
+          <w:hyperlink w:anchor="_Toc54697671" w:history="1">
             <w:r>
               <w:rPr>
                 <w:rStyle w:val="Hyperlink"/>
@@ -2291,7 +2414,7 @@
                 <w:noProof/>
                 <w:webHidden/>
               </w:rPr>
-              <w:instrText xml:space="preserve"> PAGEREF _Toc50039394 \h </w:instrText>
+              <w:instrText xml:space="preserve"> PAGEREF _Toc54697671 \h </w:instrText>
             </w:r>
             <w:r>
               <w:rPr>
@@ -2336,7 +2459,7 @@
               <w:lang w:eastAsia="en-US"/>
             </w:rPr>
           </w:pPr>
-          <w:hyperlink w:anchor="_Toc50039395" w:history="1">
+          <w:hyperlink w:anchor="_Toc54697672" w:history="1">
             <w:r>
               <w:rPr>
                 <w:rStyle w:val="Hyperlink"/>
@@ -2387,7 +2510,7 @@
                 <w:noProof/>
                 <w:webHidden/>
               </w:rPr>
-              <w:instrText xml:space="preserve"> PAGEREF _Toc50039395 \h </w:instrText>
+              <w:instrText xml:space="preserve"> PAGEREF _Toc54697672 \h </w:instrText>
             </w:r>
             <w:r>
               <w:rPr>
@@ -2432,7 +2555,7 @@
               <w:lang w:eastAsia="en-US"/>
             </w:rPr>
           </w:pPr>
-          <w:hyperlink w:anchor="_Toc50039396" w:history="1">
+          <w:hyperlink w:anchor="_Toc54697673" w:history="1">
             <w:r>
               <w:rPr>
                 <w:rStyle w:val="Hyperlink"/>
@@ -2483,7 +2606,7 @@
                 <w:noProof/>
                 <w:webHidden/>
               </w:rPr>
-              <w:instrText xml:space="preserve"> PAGEREF _Toc50039396 \h </w:instrText>
+              <w:instrText xml:space="preserve"> PAGEREF _Toc54697673 \h </w:instrText>
             </w:r>
             <w:r>
               <w:rPr>
@@ -2528,7 +2651,7 @@
               <w:lang w:eastAsia="en-US"/>
             </w:rPr>
           </w:pPr>
-          <w:hyperlink w:anchor="_Toc50039397" w:history="1">
+          <w:hyperlink w:anchor="_Toc54697674" w:history="1">
             <w:r>
               <w:rPr>
                 <w:rStyle w:val="Hyperlink"/>
@@ -2579,7 +2702,7 @@
                 <w:noProof/>
                 <w:webHidden/>
               </w:rPr>
-              <w:instrText xml:space="preserve"> PAGEREF _Toc50039397 \h </w:instrText>
+              <w:instrText xml:space="preserve"> PAGEREF _Toc54697674 \h </w:instrText>
             </w:r>
             <w:r>
               <w:rPr>
@@ -2624,7 +2747,7 @@
               <w:lang w:eastAsia="en-US"/>
             </w:rPr>
           </w:pPr>
-          <w:hyperlink w:anchor="_Toc50039398" w:history="1">
+          <w:hyperlink w:anchor="_Toc54697675" w:history="1">
             <w:r>
               <w:rPr>
                 <w:rStyle w:val="Hyperlink"/>
@@ -2651,7 +2774,7 @@
                 <w:noProof/>
                 <w:webHidden/>
               </w:rPr>
-              <w:instrText xml:space="preserve"> PAGEREF _Toc50039398 \h </w:instrText>
+              <w:instrText xml:space="preserve"> PAGEREF _Toc54697675 \h </w:instrText>
             </w:r>
             <w:r>
               <w:rPr>
@@ -2696,7 +2819,7 @@
               <w:lang w:eastAsia="en-US"/>
             </w:rPr>
           </w:pPr>
-          <w:hyperlink w:anchor="_Toc50039399" w:history="1">
+          <w:hyperlink w:anchor="_Toc54697676" w:history="1">
             <w:r>
               <w:rPr>
                 <w:rStyle w:val="Hyperlink"/>
@@ -2747,7 +2870,7 @@
                 <w:noProof/>
                 <w:webHidden/>
               </w:rPr>
-              <w:instrText xml:space="preserve"> PAGEREF _Toc50039399 \h </w:instrText>
+              <w:instrText xml:space="preserve"> PAGEREF _Toc54697676 \h </w:instrText>
             </w:r>
             <w:r>
               <w:rPr>
@@ -2792,7 +2915,7 @@
               <w:lang w:eastAsia="en-US"/>
             </w:rPr>
           </w:pPr>
-          <w:hyperlink w:anchor="_Toc50039400" w:history="1">
+          <w:hyperlink w:anchor="_Toc54697677" w:history="1">
             <w:r>
               <w:rPr>
                 <w:rStyle w:val="Hyperlink"/>
@@ -2843,7 +2966,7 @@
                 <w:noProof/>
                 <w:webHidden/>
               </w:rPr>
-              <w:instrText xml:space="preserve"> PAGEREF _Toc50039400 \h </w:instrText>
+              <w:instrText xml:space="preserve"> PAGEREF _Toc54697677 \h </w:instrText>
             </w:r>
             <w:r>
               <w:rPr>
@@ -2863,7 +2986,7 @@
                 <w:noProof/>
                 <w:webHidden/>
               </w:rPr>
-              <w:t>9</w:t>
+              <w:t>10</w:t>
             </w:r>
             <w:r>
               <w:rPr>
@@ -2888,7 +3011,7 @@
               <w:lang w:eastAsia="en-US"/>
             </w:rPr>
           </w:pPr>
-          <w:hyperlink w:anchor="_Toc50039401" w:history="1">
+          <w:hyperlink w:anchor="_Toc54697678" w:history="1">
             <w:r>
               <w:rPr>
                 <w:rStyle w:val="Hyperlink"/>
@@ -2939,7 +3062,7 @@
                 <w:noProof/>
                 <w:webHidden/>
               </w:rPr>
-              <w:instrText xml:space="preserve"> PAGEREF _Toc50039401 \h </w:instrText>
+              <w:instrText xml:space="preserve"> PAGEREF _Toc54697678 \h </w:instrText>
             </w:r>
             <w:r>
               <w:rPr>
@@ -2959,7 +3082,7 @@
                 <w:noProof/>
                 <w:webHidden/>
               </w:rPr>
-              <w:t>10</w:t>
+              <w:t>11</w:t>
             </w:r>
             <w:r>
               <w:rPr>
@@ -2984,7 +3107,7 @@
               <w:lang w:eastAsia="en-US"/>
             </w:rPr>
           </w:pPr>
-          <w:hyperlink w:anchor="_Toc50039402" w:history="1">
+          <w:hyperlink w:anchor="_Toc54697679" w:history="1">
             <w:r>
               <w:rPr>
                 <w:rStyle w:val="Hyperlink"/>
@@ -3011,7 +3134,7 @@
                 <w:noProof/>
                 <w:webHidden/>
               </w:rPr>
-              <w:instrText xml:space="preserve"> PAGEREF _Toc50039402 \h </w:instrText>
+              <w:instrText xml:space="preserve"> PAGEREF _Toc54697679 \h </w:instrText>
             </w:r>
             <w:r>
               <w:rPr>
@@ -3031,7 +3154,7 @@
                 <w:noProof/>
                 <w:webHidden/>
               </w:rPr>
-              <w:t>13</w:t>
+              <w:t>14</w:t>
             </w:r>
             <w:r>
               <w:rPr>
@@ -3056,7 +3179,7 @@
               <w:lang w:eastAsia="en-US"/>
             </w:rPr>
           </w:pPr>
-          <w:hyperlink w:anchor="_Toc50039403" w:history="1">
+          <w:hyperlink w:anchor="_Toc54697680" w:history="1">
             <w:r>
               <w:rPr>
                 <w:rStyle w:val="Hyperlink"/>
@@ -3107,7 +3230,7 @@
                 <w:noProof/>
                 <w:webHidden/>
               </w:rPr>
-              <w:instrText xml:space="preserve"> PAGEREF _Toc50039403 \h </w:instrText>
+              <w:instrText xml:space="preserve"> PAGEREF _Toc54697680 \h </w:instrText>
             </w:r>
             <w:r>
               <w:rPr>
@@ -3127,7 +3250,7 @@
                 <w:noProof/>
                 <w:webHidden/>
               </w:rPr>
-              <w:t>13</w:t>
+              <w:t>14</w:t>
             </w:r>
             <w:r>
               <w:rPr>
@@ -3152,7 +3275,7 @@
               <w:lang w:eastAsia="en-US"/>
             </w:rPr>
           </w:pPr>
-          <w:hyperlink w:anchor="_Toc50039404" w:history="1">
+          <w:hyperlink w:anchor="_Toc54697681" w:history="1">
             <w:r>
               <w:rPr>
                 <w:rStyle w:val="Hyperlink"/>
@@ -3203,7 +3326,7 @@
                 <w:noProof/>
                 <w:webHidden/>
               </w:rPr>
-              <w:instrText xml:space="preserve"> PAGEREF _Toc50039404 \h </w:instrText>
+              <w:instrText xml:space="preserve"> PAGEREF _Toc54697681 \h </w:instrText>
             </w:r>
             <w:r>
               <w:rPr>
@@ -3223,7 +3346,7 @@
                 <w:noProof/>
                 <w:webHidden/>
               </w:rPr>
-              <w:t>14</w:t>
+              <w:t>15</w:t>
             </w:r>
             <w:r>
               <w:rPr>
@@ -3248,7 +3371,7 @@
               <w:lang w:eastAsia="en-US"/>
             </w:rPr>
           </w:pPr>
-          <w:hyperlink w:anchor="_Toc50039405" w:history="1">
+          <w:hyperlink w:anchor="_Toc54697682" w:history="1">
             <w:r>
               <w:rPr>
                 <w:rStyle w:val="Hyperlink"/>
@@ -3299,7 +3422,7 @@
                 <w:noProof/>
                 <w:webHidden/>
               </w:rPr>
-              <w:instrText xml:space="preserve"> PAGEREF _Toc50039405 \h </w:instrText>
+              <w:instrText xml:space="preserve"> PAGEREF _Toc54697682 \h </w:instrText>
             </w:r>
             <w:r>
               <w:rPr>
@@ -3319,7 +3442,7 @@
                 <w:noProof/>
                 <w:webHidden/>
               </w:rPr>
-              <w:t>16</w:t>
+              <w:t>17</w:t>
             </w:r>
             <w:r>
               <w:rPr>
@@ -3344,7 +3467,7 @@
               <w:lang w:eastAsia="en-US"/>
             </w:rPr>
           </w:pPr>
-          <w:hyperlink w:anchor="_Toc50039406" w:history="1">
+          <w:hyperlink w:anchor="_Toc54697683" w:history="1">
             <w:r>
               <w:rPr>
                 <w:rStyle w:val="Hyperlink"/>
@@ -3395,7 +3518,7 @@
                 <w:noProof/>
                 <w:webHidden/>
               </w:rPr>
-              <w:instrText xml:space="preserve"> PAGEREF _Toc50039406 \h </w:instrText>
+              <w:instrText xml:space="preserve"> PAGEREF _Toc54697683 \h </w:instrText>
             </w:r>
             <w:r>
               <w:rPr>
@@ -3415,7 +3538,7 @@
                 <w:noProof/>
                 <w:webHidden/>
               </w:rPr>
-              <w:t>17</w:t>
+              <w:t>18</w:t>
             </w:r>
             <w:r>
               <w:rPr>
@@ -3440,7 +3563,7 @@
               <w:lang w:eastAsia="en-US"/>
             </w:rPr>
           </w:pPr>
-          <w:hyperlink w:anchor="_Toc50039407" w:history="1">
+          <w:hyperlink w:anchor="_Toc54697684" w:history="1">
             <w:r>
               <w:rPr>
                 <w:rStyle w:val="Hyperlink"/>
@@ -3467,7 +3590,7 @@
                 <w:noProof/>
                 <w:webHidden/>
               </w:rPr>
-              <w:instrText xml:space="preserve"> PAGEREF _Toc50039407 \h </w:instrText>
+              <w:instrText xml:space="preserve"> PAGEREF _Toc54697684 \h </w:instrText>
             </w:r>
             <w:r>
               <w:rPr>
@@ -3487,7 +3610,7 @@
                 <w:noProof/>
                 <w:webHidden/>
               </w:rPr>
-              <w:t>19</w:t>
+              <w:t>20</w:t>
             </w:r>
             <w:r>
               <w:rPr>
@@ -3574,7 +3697,7 @@
           <w:lang w:eastAsia="en-US"/>
         </w:rPr>
       </w:pPr>
-      <w:hyperlink w:anchor="_Toc50039408" w:history="1">
+      <w:hyperlink w:anchor="_Toc54697627" w:history="1">
         <w:r>
           <w:rPr>
             <w:rStyle w:val="Hyperlink"/>
@@ -3601,7 +3724,7 @@
             <w:noProof/>
             <w:webHidden/>
           </w:rPr>
-          <w:instrText xml:space="preserve"> PAGEREF _Toc50039408 \h </w:instrText>
+          <w:instrText xml:space="preserve"> PAGEREF _Toc54697627 \h </w:instrText>
         </w:r>
         <w:r>
           <w:rPr>
@@ -3646,7 +3769,7 @@
           <w:lang w:eastAsia="en-US"/>
         </w:rPr>
       </w:pPr>
-      <w:hyperlink w:anchor="_Toc50039409" w:history="1">
+      <w:hyperlink w:anchor="_Toc54697628" w:history="1">
         <w:r>
           <w:rPr>
             <w:rStyle w:val="Hyperlink"/>
@@ -3673,7 +3796,7 @@
             <w:noProof/>
             <w:webHidden/>
           </w:rPr>
-          <w:instrText xml:space="preserve"> PAGEREF _Toc50039409 \h </w:instrText>
+          <w:instrText xml:space="preserve"> PAGEREF _Toc54697628 \h </w:instrText>
         </w:r>
         <w:r>
           <w:rPr>
@@ -3756,7 +3879,7 @@
       <w:r>
         <w:fldChar w:fldCharType="separate"/>
       </w:r>
-      <w:hyperlink w:anchor="_Toc50039410" w:history="1">
+      <w:hyperlink w:anchor="_Toc54697685" w:history="1">
         <w:r>
           <w:rPr>
             <w:rStyle w:val="Hyperlink"/>
@@ -3783,7 +3906,7 @@
             <w:noProof/>
             <w:webHidden/>
           </w:rPr>
-          <w:instrText xml:space="preserve"> PAGEREF _Toc50039410 \h </w:instrText>
+          <w:instrText xml:space="preserve"> PAGEREF _Toc54697685 \h </w:instrText>
         </w:r>
         <w:r>
           <w:rPr>
@@ -3828,7 +3951,7 @@
           <w:lang w:eastAsia="en-US"/>
         </w:rPr>
       </w:pPr>
-      <w:hyperlink w:anchor="_Toc50039411" w:history="1">
+      <w:hyperlink w:anchor="_Toc54697686" w:history="1">
         <w:r>
           <w:rPr>
             <w:rStyle w:val="Hyperlink"/>
@@ -3855,7 +3978,7 @@
             <w:noProof/>
             <w:webHidden/>
           </w:rPr>
-          <w:instrText xml:space="preserve"> PAGEREF _Toc50039411 \h </w:instrText>
+          <w:instrText xml:space="preserve"> PAGEREF _Toc54697686 \h </w:instrText>
         </w:r>
         <w:r>
           <w:rPr>
@@ -3900,13 +4023,13 @@
           <w:lang w:eastAsia="en-US"/>
         </w:rPr>
       </w:pPr>
-      <w:hyperlink w:anchor="_Toc50039412" w:history="1">
+      <w:hyperlink w:anchor="_Toc54697687" w:history="1">
         <w:r>
           <w:rPr>
             <w:rStyle w:val="Hyperlink"/>
             <w:noProof/>
           </w:rPr>
-          <w:t>Figure 3 CATAS Home Page</w:t>
+          <w:t>Figure 3 WinRM Firewall Settings</w:t>
         </w:r>
         <w:r>
           <w:rPr>
@@ -3927,7 +4050,7 @@
             <w:noProof/>
             <w:webHidden/>
           </w:rPr>
-          <w:instrText xml:space="preserve"> PAGEREF _Toc50039412 \h </w:instrText>
+          <w:instrText xml:space="preserve"> PAGEREF _Toc54697687 \h </w:instrText>
         </w:r>
         <w:r>
           <w:rPr>
@@ -3947,7 +4070,7 @@
             <w:noProof/>
             <w:webHidden/>
           </w:rPr>
-          <w:t>13</w:t>
+          <w:t>9</w:t>
         </w:r>
         <w:r>
           <w:rPr>
@@ -3972,13 +4095,13 @@
           <w:lang w:eastAsia="en-US"/>
         </w:rPr>
       </w:pPr>
-      <w:hyperlink w:anchor="_Toc50039413" w:history="1">
+      <w:hyperlink w:anchor="_Toc54697688" w:history="1">
         <w:r>
           <w:rPr>
             <w:rStyle w:val="Hyperlink"/>
             <w:noProof/>
           </w:rPr>
-          <w:t>Figure 4 Validate Module</w:t>
+          <w:t>Figure 4 CATAS Home Page</w:t>
         </w:r>
         <w:r>
           <w:rPr>
@@ -3999,7 +4122,7 @@
             <w:noProof/>
             <w:webHidden/>
           </w:rPr>
-          <w:instrText xml:space="preserve"> PAGEREF _Toc50039413 \h </w:instrText>
+          <w:instrText xml:space="preserve"> PAGEREF _Toc54697688 \h </w:instrText>
         </w:r>
         <w:r>
           <w:rPr>
@@ -4044,13 +4167,13 @@
           <w:lang w:eastAsia="en-US"/>
         </w:rPr>
       </w:pPr>
-      <w:hyperlink w:anchor="_Toc50039414" w:history="1">
+      <w:hyperlink w:anchor="_Toc54697689" w:history="1">
         <w:r>
           <w:rPr>
             <w:rStyle w:val="Hyperlink"/>
             <w:noProof/>
           </w:rPr>
-          <w:t>Figure 5 Assessment Module</w:t>
+          <w:t>Figure 5 Validate Module</w:t>
         </w:r>
         <w:r>
           <w:rPr>
@@ -4071,7 +4194,7 @@
             <w:noProof/>
             <w:webHidden/>
           </w:rPr>
-          <w:instrText xml:space="preserve"> PAGEREF _Toc50039414 \h </w:instrText>
+          <w:instrText xml:space="preserve"> PAGEREF _Toc54697689 \h </w:instrText>
         </w:r>
         <w:r>
           <w:rPr>
@@ -4116,13 +4239,13 @@
           <w:lang w:eastAsia="en-US"/>
         </w:rPr>
       </w:pPr>
-      <w:hyperlink w:anchor="_Toc50039415" w:history="1">
+      <w:hyperlink w:anchor="_Toc54697690" w:history="1">
         <w:r>
           <w:rPr>
             <w:rStyle w:val="Hyperlink"/>
             <w:noProof/>
           </w:rPr>
-          <w:t>Figure 6 Workload Collection and Cost Estimation</w:t>
+          <w:t>Figure 6 Assessment Module</w:t>
         </w:r>
         <w:r>
           <w:rPr>
@@ -4143,7 +4266,7 @@
             <w:noProof/>
             <w:webHidden/>
           </w:rPr>
-          <w:instrText xml:space="preserve"> PAGEREF _Toc50039415 \h </w:instrText>
+          <w:instrText xml:space="preserve"> PAGEREF _Toc54697690 \h </w:instrText>
         </w:r>
         <w:r>
           <w:rPr>
@@ -4163,7 +4286,7 @@
             <w:noProof/>
             <w:webHidden/>
           </w:rPr>
-          <w:t>17</w:t>
+          <w:t>16</w:t>
         </w:r>
         <w:r>
           <w:rPr>
@@ -4188,13 +4311,13 @@
           <w:lang w:eastAsia="en-US"/>
         </w:rPr>
       </w:pPr>
-      <w:hyperlink w:anchor="_Toc50039416" w:history="1">
+      <w:hyperlink w:anchor="_Toc54697691" w:history="1">
         <w:r>
           <w:rPr>
             <w:rStyle w:val="Hyperlink"/>
             <w:noProof/>
           </w:rPr>
-          <w:t>Figure 7 Assessment Management</w:t>
+          <w:t>Figure 7 Workload Collection and Cost Estimation</w:t>
         </w:r>
         <w:r>
           <w:rPr>
@@ -4215,7 +4338,7 @@
             <w:noProof/>
             <w:webHidden/>
           </w:rPr>
-          <w:instrText xml:space="preserve"> PAGEREF _Toc50039416 \h </w:instrText>
+          <w:instrText xml:space="preserve"> PAGEREF _Toc54697691 \h </w:instrText>
         </w:r>
         <w:r>
           <w:rPr>
@@ -4260,13 +4383,13 @@
           <w:lang w:eastAsia="en-US"/>
         </w:rPr>
       </w:pPr>
-      <w:hyperlink w:anchor="_Toc50039417" w:history="1">
+      <w:hyperlink w:anchor="_Toc54697692" w:history="1">
         <w:r>
           <w:rPr>
             <w:rStyle w:val="Hyperlink"/>
             <w:noProof/>
           </w:rPr>
-          <w:t>Figure 8 Save Current Configuration or Load Existing One</w:t>
+          <w:t>Figure 8 Assessment Management</w:t>
         </w:r>
         <w:r>
           <w:rPr>
@@ -4287,7 +4410,7 @@
             <w:noProof/>
             <w:webHidden/>
           </w:rPr>
-          <w:instrText xml:space="preserve"> PAGEREF _Toc50039417 \h </w:instrText>
+          <w:instrText xml:space="preserve"> PAGEREF _Toc54697692 \h </w:instrText>
         </w:r>
         <w:r>
           <w:rPr>
@@ -4307,7 +4430,7 @@
             <w:noProof/>
             <w:webHidden/>
           </w:rPr>
-          <w:t>18</w:t>
+          <w:t>19</w:t>
         </w:r>
         <w:r>
           <w:rPr>
@@ -4319,11 +4442,82 @@
       </w:hyperlink>
     </w:p>
     <w:p>
+      <w:pPr>
+        <w:pStyle w:val="TableofFigures"/>
+        <w:tabs>
+          <w:tab w:val="right" w:leader="dot" w:pos="10790"/>
+        </w:tabs>
+        <w:rPr>
+          <w:rFonts w:asciiTheme="minorHAnsi" w:eastAsiaTheme="minorEastAsia" w:hAnsiTheme="minorHAnsi"/>
+          <w:noProof/>
+          <w:color w:val="auto"/>
+          <w:szCs w:val="22"/>
+          <w:lang w:eastAsia="en-US"/>
+        </w:rPr>
+      </w:pPr>
+      <w:hyperlink w:anchor="_Toc54697693" w:history="1">
+        <w:r>
+          <w:rPr>
+            <w:rStyle w:val="Hyperlink"/>
+            <w:noProof/>
+          </w:rPr>
+          <w:t>Figure 9 Save Current Configuration or Load Existing One</w:t>
+        </w:r>
+        <w:r>
+          <w:rPr>
+            <w:noProof/>
+            <w:webHidden/>
+          </w:rPr>
+          <w:tab/>
+        </w:r>
+        <w:r>
+          <w:rPr>
+            <w:noProof/>
+            <w:webHidden/>
+          </w:rPr>
+          <w:fldChar w:fldCharType="begin"/>
+        </w:r>
+        <w:r>
+          <w:rPr>
+            <w:noProof/>
+            <w:webHidden/>
+          </w:rPr>
+          <w:instrText xml:space="preserve"> PAGEREF _Toc54697693 \h </w:instrText>
+        </w:r>
+        <w:r>
+          <w:rPr>
+            <w:noProof/>
+            <w:webHidden/>
+          </w:rPr>
+        </w:r>
+        <w:r>
+          <w:rPr>
+            <w:noProof/>
+            <w:webHidden/>
+          </w:rPr>
+          <w:fldChar w:fldCharType="separate"/>
+        </w:r>
+        <w:r>
+          <w:rPr>
+            <w:noProof/>
+            <w:webHidden/>
+          </w:rPr>
+          <w:t>19</w:t>
+        </w:r>
+        <w:r>
+          <w:rPr>
+            <w:noProof/>
+            <w:webHidden/>
+          </w:rPr>
+          <w:fldChar w:fldCharType="end"/>
+        </w:r>
+      </w:hyperlink>
+    </w:p>
+    <w:p>
       <w:r>
         <w:fldChar w:fldCharType="end"/>
       </w:r>
     </w:p>
-    <w:p/>
     <w:p/>
     <w:p/>
     <w:p>
@@ -4336,24 +4530,19 @@
           <w:sz w:val="32"/>
         </w:rPr>
       </w:pPr>
-      <w:bookmarkStart w:id="3" w:name="_Toc14942125"/>
-      <w:r>
-        <w:br w:type="page"/>
-      </w:r>
-      <w:bookmarkStart w:id="4" w:name="_GoBack"/>
-      <w:bookmarkEnd w:id="4"/>
+      <w:bookmarkStart w:id="5" w:name="_Toc14942125"/>
     </w:p>
     <w:p>
       <w:pPr>
         <w:pStyle w:val="Heading2"/>
       </w:pPr>
-      <w:bookmarkStart w:id="5" w:name="_Toc50039392"/>
+      <w:bookmarkStart w:id="6" w:name="_Toc54697669"/>
       <w:r>
         <w:lastRenderedPageBreak/>
         <w:t>Overview</w:t>
       </w:r>
-      <w:bookmarkEnd w:id="3"/>
       <w:bookmarkEnd w:id="5"/>
+      <w:bookmarkEnd w:id="6"/>
     </w:p>
     <w:p>
       <w:pPr>
@@ -4459,9 +4648,9 @@
             <o:lock v:ext="edit" aspectratio="t"/>
           </v:shapetype>
           <v:shape id="_x0000_i1025" type="#_x0000_t75" style="width:475.5pt;height:348.5pt" o:ole="">
-            <v:imagedata r:id="rId15" o:title=""/>
+            <v:imagedata r:id="rId16" o:title=""/>
           </v:shape>
-          <o:OLEObject Type="Embed" ProgID="Visio.Drawing.15" ShapeID="_x0000_i1025" DrawAspect="Content" ObjectID="_1660652152" r:id="rId16"/>
+          <o:OLEObject Type="Embed" ProgID="Visio.Drawing.15" ShapeID="_x0000_i1025" DrawAspect="Content" ObjectID="_1665311973" r:id="rId17"/>
         </w:object>
       </w:r>
       <w:r>
@@ -4489,7 +4678,7 @@
           <w:szCs w:val="22"/>
         </w:rPr>
       </w:pPr>
-      <w:bookmarkStart w:id="6" w:name="_Toc50039410"/>
+      <w:bookmarkStart w:id="7" w:name="_Toc54697685"/>
       <w:r>
         <w:t xml:space="preserve">Figure </w:t>
       </w:r>
@@ -4520,7 +4709,7 @@
       <w:r>
         <w:t xml:space="preserve"> Architecture</w:t>
       </w:r>
-      <w:bookmarkEnd w:id="6"/>
+      <w:bookmarkEnd w:id="7"/>
     </w:p>
     <w:p>
       <w:pPr>
@@ -5356,14 +5545,14 @@
       <w:pPr>
         <w:pStyle w:val="Heading3"/>
       </w:pPr>
-      <w:bookmarkStart w:id="7" w:name="_Toc50039393"/>
+      <w:bookmarkStart w:id="8" w:name="_Toc54697670"/>
       <w:r>
         <w:t>Reference</w:t>
       </w:r>
       <w:r>
         <w:t xml:space="preserve"> Documents</w:t>
       </w:r>
-      <w:bookmarkEnd w:id="7"/>
+      <w:bookmarkEnd w:id="8"/>
     </w:p>
     <w:p/>
     <w:tbl>
@@ -5438,7 +5627,7 @@
             <w:pPr>
               <w:cnfStyle w:val="000000100000" w:firstRow="0" w:lastRow="0" w:firstColumn="0" w:lastColumn="0" w:oddVBand="0" w:evenVBand="0" w:oddHBand="1" w:evenHBand="0" w:firstRowFirstColumn="0" w:firstRowLastColumn="0" w:lastRowFirstColumn="0" w:lastRowLastColumn="0"/>
             </w:pPr>
-            <w:hyperlink r:id="rId17" w:history="1">
+            <w:hyperlink r:id="rId18" w:history="1">
               <w:r>
                 <w:rPr>
                   <w:rStyle w:val="Hyperlink"/>
@@ -5469,7 +5658,7 @@
             <w:pPr>
               <w:cnfStyle w:val="000000000000" w:firstRow="0" w:lastRow="0" w:firstColumn="0" w:lastColumn="0" w:oddVBand="0" w:evenVBand="0" w:oddHBand="0" w:evenHBand="0" w:firstRowFirstColumn="0" w:firstRowLastColumn="0" w:lastRowFirstColumn="0" w:lastRowLastColumn="0"/>
             </w:pPr>
-            <w:hyperlink r:id="rId18" w:history="1">
+            <w:hyperlink r:id="rId19" w:history="1">
               <w:r>
                 <w:rPr>
                   <w:rStyle w:val="Hyperlink"/>
@@ -5503,7 +5692,7 @@
             <w:pPr>
               <w:cnfStyle w:val="000000100000" w:firstRow="0" w:lastRow="0" w:firstColumn="0" w:lastColumn="0" w:oddVBand="0" w:evenVBand="0" w:oddHBand="1" w:evenHBand="0" w:firstRowFirstColumn="0" w:firstRowLastColumn="0" w:lastRowFirstColumn="0" w:lastRowLastColumn="0"/>
             </w:pPr>
-            <w:hyperlink r:id="rId19" w:history="1">
+            <w:hyperlink r:id="rId20" w:history="1">
               <w:r>
                 <w:rPr>
                   <w:rStyle w:val="Hyperlink"/>
@@ -5534,7 +5723,7 @@
             <w:pPr>
               <w:cnfStyle w:val="000000000000" w:firstRow="0" w:lastRow="0" w:firstColumn="0" w:lastColumn="0" w:oddVBand="0" w:evenVBand="0" w:oddHBand="0" w:evenHBand="0" w:firstRowFirstColumn="0" w:firstRowLastColumn="0" w:lastRowFirstColumn="0" w:lastRowLastColumn="0"/>
             </w:pPr>
-            <w:hyperlink r:id="rId20" w:history="1">
+            <w:hyperlink r:id="rId21" w:history="1">
               <w:r>
                 <w:rPr>
                   <w:rStyle w:val="Hyperlink"/>
@@ -5568,7 +5757,7 @@
             <w:pPr>
               <w:cnfStyle w:val="000000100000" w:firstRow="0" w:lastRow="0" w:firstColumn="0" w:lastColumn="0" w:oddVBand="0" w:evenVBand="0" w:oddHBand="1" w:evenHBand="0" w:firstRowFirstColumn="0" w:firstRowLastColumn="0" w:lastRowFirstColumn="0" w:lastRowLastColumn="0"/>
             </w:pPr>
-            <w:hyperlink r:id="rId21" w:history="1">
+            <w:hyperlink r:id="rId22" w:history="1">
               <w:r>
                 <w:rPr>
                   <w:rStyle w:val="Hyperlink"/>
@@ -5606,7 +5795,7 @@
                 <w:u w:val="none"/>
               </w:rPr>
             </w:pPr>
-            <w:hyperlink r:id="rId22" w:history="1">
+            <w:hyperlink r:id="rId23" w:history="1">
               <w:r>
                 <w:rPr>
                   <w:rStyle w:val="Hyperlink"/>
@@ -5646,7 +5835,7 @@
                 <w:szCs w:val="22"/>
               </w:rPr>
             </w:pPr>
-            <w:hyperlink r:id="rId23" w:history="1">
+            <w:hyperlink r:id="rId24" w:history="1">
               <w:r>
                 <w:rPr>
                   <w:rStyle w:val="Hyperlink"/>
@@ -5666,7 +5855,7 @@
           <w:b w:val="0"/>
         </w:rPr>
       </w:pPr>
-      <w:bookmarkStart w:id="8" w:name="_Toc50039408"/>
+      <w:bookmarkStart w:id="9" w:name="_Toc54697627"/>
       <w:r>
         <w:rPr>
           <w:b w:val="0"/>
@@ -5734,7 +5923,7 @@
         </w:rPr>
         <w:t>Document</w:t>
       </w:r>
-      <w:bookmarkEnd w:id="8"/>
+      <w:bookmarkEnd w:id="9"/>
     </w:p>
     <w:p>
       <w:pPr>
@@ -5751,12 +5940,12 @@
       <w:pPr>
         <w:pStyle w:val="Heading2"/>
       </w:pPr>
-      <w:bookmarkStart w:id="9" w:name="_Toc50039394"/>
+      <w:bookmarkStart w:id="10" w:name="_Toc54697671"/>
       <w:r>
         <w:lastRenderedPageBreak/>
         <w:t>Install CATAS</w:t>
       </w:r>
-      <w:bookmarkEnd w:id="9"/>
+      <w:bookmarkEnd w:id="10"/>
     </w:p>
     <w:p>
       <w:pPr>
@@ -5868,11 +6057,11 @@
       <w:pPr>
         <w:pStyle w:val="Heading3"/>
       </w:pPr>
-      <w:bookmarkStart w:id="10" w:name="_Toc50039395"/>
+      <w:bookmarkStart w:id="11" w:name="_Toc54697672"/>
       <w:r>
         <w:t>Install DMA</w:t>
       </w:r>
-      <w:bookmarkEnd w:id="10"/>
+      <w:bookmarkEnd w:id="11"/>
     </w:p>
     <w:p/>
     <w:p>
@@ -5890,7 +6079,7 @@
         </w:rPr>
         <w:t xml:space="preserve">Go to </w:t>
       </w:r>
-      <w:hyperlink r:id="rId24" w:history="1">
+      <w:hyperlink r:id="rId25" w:history="1">
         <w:r>
           <w:rPr>
             <w:rStyle w:val="Hyperlink"/>
@@ -5929,14 +6118,14 @@
       <w:pPr>
         <w:pStyle w:val="Heading3"/>
       </w:pPr>
-      <w:bookmarkStart w:id="11" w:name="_Toc50039396"/>
+      <w:bookmarkStart w:id="12" w:name="_Toc54697673"/>
       <w:r>
         <w:t xml:space="preserve">Install </w:t>
       </w:r>
       <w:r>
         <w:t>CATAS</w:t>
       </w:r>
-      <w:bookmarkEnd w:id="11"/>
+      <w:bookmarkEnd w:id="12"/>
     </w:p>
     <w:p/>
     <w:p>
@@ -5965,7 +6154,7 @@
         </w:rPr>
         <w:t xml:space="preserve">(catas.zip) </w:t>
       </w:r>
-      <w:hyperlink r:id="rId25" w:history="1">
+      <w:hyperlink r:id="rId26" w:history="1">
         <w:r>
           <w:rPr>
             <w:rStyle w:val="Hyperlink"/>
@@ -5989,7 +6178,7 @@
         </w:rPr>
         <w:t xml:space="preserve">clone it directly from GitHub </w:t>
       </w:r>
-      <w:hyperlink r:id="rId26" w:history="1">
+      <w:hyperlink r:id="rId27" w:history="1">
         <w:r>
           <w:rPr>
             <w:rStyle w:val="Hyperlink"/>
@@ -6354,7 +6543,7 @@
                     <pic:cNvPicPr/>
                   </pic:nvPicPr>
                   <pic:blipFill>
-                    <a:blip r:embed="rId27"/>
+                    <a:blip r:embed="rId28"/>
                     <a:stretch>
                       <a:fillRect/>
                     </a:stretch>
@@ -6394,7 +6583,7 @@
         </w:rPr>
         <w:t xml:space="preserve">Windows PowerShell version 5.0 or later is required. To install or update Windows PowerShell to version 5.0 or later, see the article </w:t>
       </w:r>
-      <w:hyperlink r:id="rId28" w:history="1">
+      <w:hyperlink r:id="rId29" w:history="1">
         <w:r>
           <w:rPr>
             <w:rStyle w:val="Hyperlink"/>
@@ -6431,7 +6620,7 @@
         </w:rPr>
         <w:t xml:space="preserve">Download and install Azure PowerShell from Azure Downloads </w:t>
       </w:r>
-      <w:hyperlink r:id="rId29" w:history="1">
+      <w:hyperlink r:id="rId30" w:history="1">
         <w:r>
           <w:rPr>
             <w:rStyle w:val="Hyperlink"/>
@@ -6720,11 +6909,11 @@
       <w:pPr>
         <w:pStyle w:val="Heading3"/>
       </w:pPr>
-      <w:bookmarkStart w:id="12" w:name="_Toc50039397"/>
+      <w:bookmarkStart w:id="13" w:name="_Toc54697674"/>
       <w:r>
         <w:t>Install CATAS Web Interface</w:t>
       </w:r>
-      <w:bookmarkEnd w:id="12"/>
+      <w:bookmarkEnd w:id="13"/>
     </w:p>
     <w:p/>
     <w:p>
@@ -6788,7 +6977,7 @@
         </w:rPr>
         <w:t xml:space="preserve">by following </w:t>
       </w:r>
-      <w:hyperlink r:id="rId30" w:history="1">
+      <w:hyperlink r:id="rId31" w:history="1">
         <w:r>
           <w:rPr>
             <w:rStyle w:val="Hyperlink"/>
@@ -6901,7 +7090,7 @@
         </w:rPr>
         <w:t xml:space="preserve">If you need to install PIP tool, please refer </w:t>
       </w:r>
-      <w:hyperlink r:id="rId31" w:history="1">
+      <w:hyperlink r:id="rId32" w:history="1">
         <w:r>
           <w:rPr>
             <w:rStyle w:val="Hyperlink"/>
@@ -7002,12 +7191,12 @@
       <w:pPr>
         <w:pStyle w:val="Heading2"/>
       </w:pPr>
-      <w:bookmarkStart w:id="13" w:name="_Toc50039398"/>
+      <w:bookmarkStart w:id="14" w:name="_Toc54697675"/>
       <w:r>
         <w:lastRenderedPageBreak/>
         <w:t>CATAS Command Line Interface</w:t>
       </w:r>
-      <w:bookmarkEnd w:id="13"/>
+      <w:bookmarkEnd w:id="14"/>
     </w:p>
     <w:p>
       <w:pPr>
@@ -7132,11 +7321,11 @@
       <w:pPr>
         <w:pStyle w:val="Heading3"/>
       </w:pPr>
-      <w:bookmarkStart w:id="14" w:name="_Toc50039399"/>
+      <w:bookmarkStart w:id="15" w:name="_Toc54697676"/>
       <w:r>
         <w:t>Validation Module</w:t>
       </w:r>
-      <w:bookmarkEnd w:id="14"/>
+      <w:bookmarkEnd w:id="15"/>
     </w:p>
     <w:p/>
     <w:p>
@@ -7830,7 +8019,7 @@
           <w:szCs w:val="22"/>
         </w:rPr>
       </w:pPr>
-      <w:bookmarkStart w:id="15" w:name="_Toc50039409"/>
+      <w:bookmarkStart w:id="16" w:name="_Toc54697628"/>
       <w:r>
         <w:t xml:space="preserve">Table </w:t>
       </w:r>
@@ -7855,7 +8044,7 @@
       <w:r>
         <w:t xml:space="preserve"> Server List CSV File</w:t>
       </w:r>
-      <w:bookmarkEnd w:id="15"/>
+      <w:bookmarkEnd w:id="16"/>
       <w:r>
         <w:t xml:space="preserve"> </w:t>
       </w:r>
@@ -7918,7 +8107,7 @@
                     <pic:cNvPicPr/>
                   </pic:nvPicPr>
                   <pic:blipFill>
-                    <a:blip r:embed="rId32"/>
+                    <a:blip r:embed="rId33"/>
                     <a:stretch>
                       <a:fillRect/>
                     </a:stretch>
@@ -7944,7 +8133,7 @@
         <w:pStyle w:val="Caption"/>
         <w:ind w:left="2160" w:firstLine="720"/>
       </w:pPr>
-      <w:bookmarkStart w:id="16" w:name="_Toc50039411"/>
+      <w:bookmarkStart w:id="17" w:name="_Toc54697686"/>
       <w:r>
         <w:t xml:space="preserve">Figure </w:t>
       </w:r>
@@ -7969,7 +8158,7 @@
       <w:r>
         <w:t xml:space="preserve"> Sample Server List CSV File</w:t>
       </w:r>
-      <w:bookmarkEnd w:id="16"/>
+      <w:bookmarkEnd w:id="17"/>
     </w:p>
     <w:p>
       <w:pPr>
@@ -8291,6 +8480,286 @@
           <w:rFonts w:ascii="Segoe UI" w:hAnsi="Segoe UI" w:cs="Segoe UI"/>
           <w:szCs w:val="22"/>
         </w:rPr>
+        <w:t xml:space="preserve">To validate </w:t>
+      </w:r>
+      <w:r>
+        <w:rPr>
+          <w:rFonts w:ascii="Segoe UI" w:hAnsi="Segoe UI" w:cs="Segoe UI"/>
+          <w:szCs w:val="22"/>
+        </w:rPr>
+        <w:t xml:space="preserve">SQL Server host, </w:t>
+      </w:r>
+      <w:proofErr w:type="spellStart"/>
+      <w:r>
+        <w:rPr>
+          <w:rFonts w:ascii="Segoe UI" w:hAnsi="Segoe UI" w:cs="Segoe UI"/>
+          <w:szCs w:val="22"/>
+        </w:rPr>
+        <w:t>WinRM</w:t>
+      </w:r>
+      <w:proofErr w:type="spellEnd"/>
+      <w:r>
+        <w:rPr>
+          <w:rFonts w:ascii="Segoe UI" w:hAnsi="Segoe UI" w:cs="Segoe UI"/>
+          <w:szCs w:val="22"/>
+        </w:rPr>
+        <w:t xml:space="preserve"> service must be running and firewall rules must be enabled to allow incoming probe. Go to Windows Firewall with Advanced Security </w:t>
+      </w:r>
+      <w:r>
+        <w:rPr>
+          <w:rFonts w:ascii="Segoe UI" w:hAnsi="Segoe UI" w:cs="Segoe UI"/>
+          <w:szCs w:val="22"/>
+        </w:rPr>
+        <w:sym w:font="Wingdings" w:char="F0E0"/>
+      </w:r>
+      <w:r>
+        <w:rPr>
+          <w:rFonts w:ascii="Segoe UI" w:hAnsi="Segoe UI" w:cs="Segoe UI"/>
+          <w:szCs w:val="22"/>
+        </w:rPr>
+        <w:t xml:space="preserve"> Inbounding Rules </w:t>
+      </w:r>
+      <w:r>
+        <w:rPr>
+          <w:rFonts w:ascii="Segoe UI" w:hAnsi="Segoe UI" w:cs="Segoe UI"/>
+          <w:szCs w:val="22"/>
+        </w:rPr>
+        <w:sym w:font="Wingdings" w:char="F0E0"/>
+      </w:r>
+      <w:r>
+        <w:rPr>
+          <w:rFonts w:ascii="Segoe UI" w:hAnsi="Segoe UI" w:cs="Segoe UI"/>
+          <w:szCs w:val="22"/>
+        </w:rPr>
+        <w:t xml:space="preserve"> </w:t>
+      </w:r>
+      <w:r>
+        <w:rPr>
+          <w:rFonts w:ascii="Segoe UI" w:hAnsi="Segoe UI" w:cs="Segoe UI"/>
+          <w:szCs w:val="22"/>
+        </w:rPr>
+        <w:t>Windows Remote Management (HTTP-In)</w:t>
+      </w:r>
+      <w:r>
+        <w:rPr>
+          <w:rFonts w:ascii="Segoe UI" w:hAnsi="Segoe UI" w:cs="Segoe UI"/>
+          <w:szCs w:val="22"/>
+        </w:rPr>
+        <w:t xml:space="preserve"> (Public Profile) </w:t>
+      </w:r>
+      <w:r>
+        <w:rPr>
+          <w:rFonts w:ascii="Segoe UI" w:hAnsi="Segoe UI" w:cs="Segoe UI"/>
+          <w:szCs w:val="22"/>
+        </w:rPr>
+        <w:sym w:font="Wingdings" w:char="F0E0"/>
+      </w:r>
+      <w:r>
+        <w:rPr>
+          <w:rFonts w:ascii="Segoe UI" w:hAnsi="Segoe UI" w:cs="Segoe UI"/>
+          <w:szCs w:val="22"/>
+        </w:rPr>
+        <w:t xml:space="preserve"> Properties </w:t>
+      </w:r>
+      <w:r>
+        <w:rPr>
+          <w:rFonts w:ascii="Segoe UI" w:hAnsi="Segoe UI" w:cs="Segoe UI"/>
+          <w:szCs w:val="22"/>
+        </w:rPr>
+        <w:sym w:font="Wingdings" w:char="F0E0"/>
+      </w:r>
+      <w:r>
+        <w:rPr>
+          <w:rFonts w:ascii="Segoe UI" w:hAnsi="Segoe UI" w:cs="Segoe UI"/>
+          <w:szCs w:val="22"/>
+        </w:rPr>
+        <w:t xml:space="preserve"> Scope:</w:t>
+      </w:r>
+    </w:p>
+    <w:p>
+      <w:pPr>
+        <w:ind w:left="315"/>
+        <w:rPr>
+          <w:rFonts w:ascii="Segoe UI" w:hAnsi="Segoe UI" w:cs="Segoe UI"/>
+          <w:szCs w:val="22"/>
+        </w:rPr>
+      </w:pPr>
+    </w:p>
+    <w:p>
+      <w:pPr>
+        <w:keepNext/>
+        <w:ind w:left="1440"/>
+      </w:pPr>
+      <w:r>
+        <w:rPr>
+          <w:noProof/>
+        </w:rPr>
+        <w:drawing>
+          <wp:inline distT="0" distB="0" distL="0" distR="0" wp14:anchorId="56CE491B" wp14:editId="54441D5E">
+            <wp:extent cx="3556000" cy="4787430"/>
+            <wp:effectExtent l="0" t="0" r="6350" b="0"/>
+            <wp:docPr id="5" name="Picture 5"/>
+            <wp:cNvGraphicFramePr>
+              <a:graphicFrameLocks xmlns:a="http://schemas.openxmlformats.org/drawingml/2006/main" noChangeAspect="1"/>
+            </wp:cNvGraphicFramePr>
+            <a:graphic xmlns:a="http://schemas.openxmlformats.org/drawingml/2006/main">
+              <a:graphicData uri="http://schemas.openxmlformats.org/drawingml/2006/picture">
+                <pic:pic xmlns:pic="http://schemas.openxmlformats.org/drawingml/2006/picture">
+                  <pic:nvPicPr>
+                    <pic:cNvPr id="1" name=""/>
+                    <pic:cNvPicPr/>
+                  </pic:nvPicPr>
+                  <pic:blipFill>
+                    <a:blip r:embed="rId34"/>
+                    <a:stretch>
+                      <a:fillRect/>
+                    </a:stretch>
+                  </pic:blipFill>
+                  <pic:spPr>
+                    <a:xfrm>
+                      <a:off x="0" y="0"/>
+                      <a:ext cx="3566641" cy="4801756"/>
+                    </a:xfrm>
+                    <a:prstGeom prst="rect">
+                      <a:avLst/>
+                    </a:prstGeom>
+                  </pic:spPr>
+                </pic:pic>
+              </a:graphicData>
+            </a:graphic>
+          </wp:inline>
+        </w:drawing>
+      </w:r>
+    </w:p>
+    <w:p>
+      <w:pPr>
+        <w:pStyle w:val="Caption"/>
+        <w:ind w:left="1440" w:firstLine="720"/>
+        <w:rPr>
+          <w:rFonts w:ascii="Segoe UI" w:hAnsi="Segoe UI" w:cs="Segoe UI"/>
+          <w:szCs w:val="22"/>
+        </w:rPr>
+      </w:pPr>
+      <w:bookmarkStart w:id="18" w:name="_Toc54697687"/>
+      <w:r>
+        <w:t xml:space="preserve">Figure </w:t>
+      </w:r>
+      <w:r>
+        <w:fldChar w:fldCharType="begin"/>
+      </w:r>
+      <w:r>
+        <w:instrText xml:space="preserve"> SEQ Figure \* ARABIC </w:instrText>
+      </w:r>
+      <w:r>
+        <w:fldChar w:fldCharType="separate"/>
+      </w:r>
+      <w:r>
+        <w:rPr>
+          <w:noProof/>
+        </w:rPr>
+        <w:t>3</w:t>
+      </w:r>
+      <w:r>
+        <w:fldChar w:fldCharType="end"/>
+      </w:r>
+      <w:r>
+        <w:t xml:space="preserve"> </w:t>
+      </w:r>
+      <w:proofErr w:type="spellStart"/>
+      <w:r>
+        <w:t>WinRM</w:t>
+      </w:r>
+      <w:proofErr w:type="spellEnd"/>
+      <w:r>
+        <w:t xml:space="preserve"> Firewall Settings</w:t>
+      </w:r>
+      <w:bookmarkEnd w:id="18"/>
+    </w:p>
+    <w:p>
+      <w:pPr>
+        <w:ind w:left="315"/>
+        <w:rPr>
+          <w:rFonts w:ascii="Segoe UI" w:hAnsi="Segoe UI" w:cs="Segoe UI"/>
+          <w:szCs w:val="22"/>
+        </w:rPr>
+      </w:pPr>
+    </w:p>
+    <w:p>
+      <w:pPr>
+        <w:ind w:left="315"/>
+        <w:rPr>
+          <w:rFonts w:ascii="Segoe UI" w:hAnsi="Segoe UI" w:cs="Segoe UI"/>
+          <w:szCs w:val="22"/>
+        </w:rPr>
+      </w:pPr>
+      <w:r>
+        <w:rPr>
+          <w:rFonts w:ascii="Segoe UI" w:hAnsi="Segoe UI" w:cs="Segoe UI"/>
+          <w:szCs w:val="22"/>
+        </w:rPr>
+        <w:t xml:space="preserve">Make sure </w:t>
+      </w:r>
+      <w:r>
+        <w:rPr>
+          <w:rFonts w:ascii="Segoe UI" w:hAnsi="Segoe UI" w:cs="Segoe UI"/>
+          <w:b/>
+          <w:szCs w:val="22"/>
+        </w:rPr>
+        <w:t xml:space="preserve">Remote IP address </w:t>
+      </w:r>
+      <w:r>
+        <w:rPr>
+          <w:rFonts w:ascii="Segoe UI" w:hAnsi="Segoe UI" w:cs="Segoe UI"/>
+          <w:szCs w:val="22"/>
+        </w:rPr>
+        <w:t>allows your IP or any IP.</w:t>
+      </w:r>
+      <w:r>
+        <w:rPr>
+          <w:rFonts w:ascii="Segoe UI" w:hAnsi="Segoe UI" w:cs="Segoe UI"/>
+          <w:szCs w:val="22"/>
+        </w:rPr>
+        <w:t xml:space="preserve"> If the VM is in Azure, add NSG rule to open TCP port </w:t>
+      </w:r>
+      <w:r>
+        <w:rPr>
+          <w:rFonts w:ascii="Segoe UI" w:hAnsi="Segoe UI" w:cs="Segoe UI"/>
+          <w:b/>
+          <w:szCs w:val="22"/>
+        </w:rPr>
+        <w:t>5985</w:t>
+      </w:r>
+      <w:r>
+        <w:rPr>
+          <w:rFonts w:ascii="Segoe UI" w:hAnsi="Segoe UI" w:cs="Segoe UI"/>
+          <w:szCs w:val="22"/>
+        </w:rPr>
+        <w:t>.</w:t>
+      </w:r>
+    </w:p>
+    <w:p>
+      <w:pPr>
+        <w:ind w:left="315"/>
+        <w:rPr>
+          <w:rFonts w:ascii="Segoe UI" w:hAnsi="Segoe UI" w:cs="Segoe UI"/>
+          <w:szCs w:val="22"/>
+        </w:rPr>
+      </w:pPr>
+    </w:p>
+    <w:p>
+      <w:pPr>
+        <w:ind w:left="315"/>
+        <w:rPr>
+          <w:rFonts w:ascii="Segoe UI" w:hAnsi="Segoe UI" w:cs="Segoe UI"/>
+          <w:szCs w:val="22"/>
+        </w:rPr>
+      </w:pPr>
+      <w:r>
+        <w:rPr>
+          <w:rFonts w:ascii="Segoe UI" w:hAnsi="Segoe UI" w:cs="Segoe UI"/>
+          <w:szCs w:val="22"/>
+        </w:rPr>
+        <w:lastRenderedPageBreak/>
         <w:t>Validate all SQL server host connections</w:t>
       </w:r>
       <w:r>
@@ -9026,11 +9495,11 @@
       <w:pPr>
         <w:pStyle w:val="Heading3"/>
       </w:pPr>
-      <w:bookmarkStart w:id="17" w:name="_Toc50039400"/>
+      <w:bookmarkStart w:id="19" w:name="_Toc54697677"/>
       <w:r>
         <w:t>Assessment Module</w:t>
       </w:r>
-      <w:bookmarkEnd w:id="17"/>
+      <w:bookmarkEnd w:id="19"/>
     </w:p>
     <w:p/>
     <w:p>
@@ -10504,6 +10973,7 @@
           <w:rFonts w:ascii="Segoe UI" w:hAnsi="Segoe UI" w:cs="Segoe UI"/>
           <w:szCs w:val="22"/>
         </w:rPr>
+        <w:lastRenderedPageBreak/>
         <w:t xml:space="preserve">Assess </w:t>
       </w:r>
       <w:r>
@@ -11312,6 +11782,415 @@
           <w:rFonts w:ascii="Segoe UI" w:hAnsi="Segoe UI" w:cs="Segoe UI"/>
           <w:szCs w:val="22"/>
         </w:rPr>
+        <w:t xml:space="preserve">Assess </w:t>
+      </w:r>
+      <w:r>
+        <w:rPr>
+          <w:rFonts w:ascii="Segoe UI" w:hAnsi="Segoe UI" w:cs="Segoe UI"/>
+          <w:szCs w:val="22"/>
+        </w:rPr>
+        <w:t>SQL Server Integration Services (SSIS) compatibility level</w:t>
+      </w:r>
+      <w:r>
+        <w:rPr>
+          <w:rFonts w:ascii="Segoe UI" w:hAnsi="Segoe UI" w:cs="Segoe UI"/>
+          <w:szCs w:val="22"/>
+        </w:rPr>
+        <w:t xml:space="preserve"> </w:t>
+      </w:r>
+      <w:r>
+        <w:rPr>
+          <w:rFonts w:ascii="Segoe UI" w:hAnsi="Segoe UI" w:cs="Segoe UI"/>
+          <w:szCs w:val="22"/>
+        </w:rPr>
+        <w:t xml:space="preserve">for </w:t>
+      </w:r>
+      <w:r>
+        <w:rPr>
+          <w:rFonts w:ascii="Segoe UI" w:hAnsi="Segoe UI" w:cs="Segoe UI"/>
+          <w:szCs w:val="22"/>
+        </w:rPr>
+        <w:t xml:space="preserve">all the servers from </w:t>
+      </w:r>
+      <w:r>
+        <w:rPr>
+          <w:rFonts w:ascii="Segoe UI" w:hAnsi="Segoe UI" w:cs="Segoe UI"/>
+          <w:i/>
+          <w:szCs w:val="22"/>
+        </w:rPr>
+        <w:t>my-sql-server-list.csv</w:t>
+      </w:r>
+      <w:r>
+        <w:rPr>
+          <w:rFonts w:ascii="Segoe UI" w:hAnsi="Segoe UI" w:cs="Segoe UI"/>
+          <w:szCs w:val="22"/>
+        </w:rPr>
+        <w:t xml:space="preserve"> and generate json reports</w:t>
+      </w:r>
+      <w:r>
+        <w:rPr>
+          <w:rFonts w:ascii="Segoe UI" w:hAnsi="Segoe UI" w:cs="Segoe UI"/>
+          <w:szCs w:val="22"/>
+        </w:rPr>
+        <w:t>:</w:t>
+      </w:r>
+    </w:p>
+    <w:p>
+      <w:pPr>
+        <w:ind w:left="675"/>
+        <w:rPr>
+          <w:rFonts w:ascii="Segoe UI" w:hAnsi="Segoe UI" w:cs="Segoe UI"/>
+          <w:szCs w:val="22"/>
+        </w:rPr>
+      </w:pPr>
+    </w:p>
+    <w:p>
+      <w:pPr>
+        <w:pStyle w:val="ListParagraph"/>
+        <w:numPr>
+          <w:ilvl w:val="0"/>
+          <w:numId w:val="26"/>
+        </w:numPr>
+        <w:pBdr>
+          <w:left w:val="single" w:sz="18" w:space="0" w:color="6CE26C"/>
+        </w:pBdr>
+        <w:shd w:val="clear" w:color="auto" w:fill="FFFFFF"/>
+        <w:spacing w:line="210" w:lineRule="atLeast"/>
+        <w:rPr>
+          <w:rFonts w:ascii="Consolas" w:eastAsia="Times New Roman" w:hAnsi="Consolas" w:cs="Times New Roman"/>
+          <w:color w:val="5C5C5C"/>
+          <w:szCs w:val="22"/>
+          <w:lang w:eastAsia="en-US"/>
+        </w:rPr>
+      </w:pPr>
+      <w:r>
+        <w:rPr>
+          <w:rFonts w:ascii="Consolas" w:hAnsi="Consolas" w:cs="Segoe UI"/>
+          <w:szCs w:val="22"/>
+        </w:rPr>
+        <w:t>.\</w:t>
+      </w:r>
+      <w:r>
+        <w:rPr>
+          <w:rFonts w:ascii="Consolas" w:hAnsi="Consolas" w:cs="Segoe UI"/>
+          <w:szCs w:val="22"/>
+        </w:rPr>
+        <w:t>catas.ps1 -</w:t>
+      </w:r>
+      <w:proofErr w:type="spellStart"/>
+      <w:r>
+        <w:rPr>
+          <w:rFonts w:ascii="Consolas" w:hAnsi="Consolas" w:cs="Segoe UI"/>
+          <w:szCs w:val="22"/>
+        </w:rPr>
+        <w:t>AssessName</w:t>
+      </w:r>
+      <w:proofErr w:type="spellEnd"/>
+      <w:r>
+        <w:rPr>
+          <w:rFonts w:ascii="Consolas" w:hAnsi="Consolas" w:cs="Segoe UI"/>
+          <w:szCs w:val="22"/>
+        </w:rPr>
+        <w:t xml:space="preserve"> "</w:t>
+      </w:r>
+      <w:proofErr w:type="spellStart"/>
+      <w:r>
+        <w:rPr>
+          <w:rFonts w:ascii="Consolas" w:hAnsi="Consolas" w:cs="Segoe UI"/>
+          <w:color w:val="3858F6"/>
+          <w:szCs w:val="22"/>
+        </w:rPr>
+        <w:t>myAssessment</w:t>
+      </w:r>
+      <w:proofErr w:type="spellEnd"/>
+      <w:r>
+        <w:rPr>
+          <w:rFonts w:ascii="Consolas" w:hAnsi="Consolas" w:cs="Segoe UI"/>
+          <w:szCs w:val="22"/>
+        </w:rPr>
+        <w:t>" -</w:t>
+      </w:r>
+      <w:proofErr w:type="spellStart"/>
+      <w:r>
+        <w:rPr>
+          <w:rFonts w:ascii="Consolas" w:hAnsi="Consolas" w:cs="Segoe UI"/>
+          <w:szCs w:val="22"/>
+        </w:rPr>
+        <w:t>InputFile</w:t>
+      </w:r>
+      <w:proofErr w:type="spellEnd"/>
+      <w:r>
+        <w:rPr>
+          <w:rFonts w:ascii="Consolas" w:hAnsi="Consolas" w:cs="Segoe UI"/>
+          <w:szCs w:val="22"/>
+        </w:rPr>
+        <w:t xml:space="preserve"> </w:t>
+      </w:r>
+      <w:r>
+        <w:rPr>
+          <w:rFonts w:ascii="Consolas" w:eastAsia="Times New Roman" w:hAnsi="Consolas" w:cs="Times New Roman"/>
+          <w:color w:val="0000FF"/>
+          <w:szCs w:val="22"/>
+          <w:bdr w:val="none" w:sz="0" w:space="0" w:color="auto" w:frame="1"/>
+          <w:lang w:eastAsia="en-US"/>
+        </w:rPr>
+        <w:t>"</w:t>
+      </w:r>
+      <w:r>
+        <w:rPr>
+          <w:rFonts w:ascii="Consolas" w:eastAsia="Times New Roman" w:hAnsi="Consolas" w:cs="Times New Roman"/>
+          <w:color w:val="3858F6"/>
+          <w:szCs w:val="22"/>
+          <w:bdr w:val="none" w:sz="0" w:space="0" w:color="auto" w:frame="1"/>
+          <w:lang w:eastAsia="en-US"/>
+        </w:rPr>
+        <w:t>C:\</w:t>
+      </w:r>
+      <w:r>
+        <w:rPr>
+          <w:rFonts w:ascii="Consolas" w:eastAsia="Times New Roman" w:hAnsi="Consolas" w:cs="Times New Roman"/>
+          <w:color w:val="3858F6"/>
+          <w:szCs w:val="22"/>
+          <w:bdr w:val="none" w:sz="0" w:space="0" w:color="auto" w:frame="1"/>
+          <w:lang w:eastAsia="en-US"/>
+        </w:rPr>
+        <w:t>temp</w:t>
+      </w:r>
+      <w:r>
+        <w:rPr>
+          <w:rFonts w:ascii="Consolas" w:eastAsia="Times New Roman" w:hAnsi="Consolas" w:cs="Times New Roman"/>
+          <w:color w:val="3858F6"/>
+          <w:szCs w:val="22"/>
+          <w:bdr w:val="none" w:sz="0" w:space="0" w:color="auto" w:frame="1"/>
+          <w:lang w:eastAsia="en-US"/>
+        </w:rPr>
+        <w:t>\my-sql-server-list.csv</w:t>
+      </w:r>
+      <w:r>
+        <w:rPr>
+          <w:rFonts w:ascii="Consolas" w:eastAsia="Times New Roman" w:hAnsi="Consolas" w:cs="Times New Roman"/>
+          <w:color w:val="0000FF"/>
+          <w:szCs w:val="22"/>
+          <w:bdr w:val="none" w:sz="0" w:space="0" w:color="auto" w:frame="1"/>
+          <w:lang w:eastAsia="en-US"/>
+        </w:rPr>
+        <w:t>"</w:t>
+      </w:r>
+    </w:p>
+    <w:p>
+      <w:pPr>
+        <w:pBdr>
+          <w:left w:val="single" w:sz="18" w:space="0" w:color="6CE26C"/>
+        </w:pBdr>
+        <w:shd w:val="clear" w:color="auto" w:fill="FFFFFF"/>
+        <w:spacing w:line="210" w:lineRule="atLeast"/>
+        <w:ind w:left="450" w:firstLine="270"/>
+        <w:rPr>
+          <w:rFonts w:ascii="Consolas" w:hAnsi="Consolas" w:cs="Segoe UI"/>
+          <w:szCs w:val="22"/>
+        </w:rPr>
+      </w:pPr>
+      <w:r>
+        <w:rPr>
+          <w:rFonts w:ascii="Consolas" w:hAnsi="Consolas" w:cs="Segoe UI"/>
+          <w:szCs w:val="22"/>
+        </w:rPr>
+        <w:t>-</w:t>
+      </w:r>
+      <w:proofErr w:type="spellStart"/>
+      <w:r>
+        <w:rPr>
+          <w:rFonts w:ascii="Consolas" w:hAnsi="Consolas" w:cs="Segoe UI"/>
+          <w:szCs w:val="22"/>
+        </w:rPr>
+        <w:t>OutputFolder</w:t>
+      </w:r>
+      <w:proofErr w:type="spellEnd"/>
+      <w:r>
+        <w:rPr>
+          <w:rFonts w:ascii="Consolas" w:hAnsi="Consolas" w:cs="Segoe UI"/>
+          <w:szCs w:val="22"/>
+        </w:rPr>
+        <w:t xml:space="preserve"> </w:t>
+      </w:r>
+      <w:r>
+        <w:rPr>
+          <w:rFonts w:ascii="Consolas" w:eastAsia="Times New Roman" w:hAnsi="Consolas" w:cs="Times New Roman"/>
+          <w:color w:val="0000FF"/>
+          <w:szCs w:val="22"/>
+          <w:bdr w:val="none" w:sz="0" w:space="0" w:color="auto" w:frame="1"/>
+          <w:lang w:eastAsia="en-US"/>
+        </w:rPr>
+        <w:t>"</w:t>
+      </w:r>
+      <w:r>
+        <w:rPr>
+          <w:rFonts w:ascii="Consolas" w:hAnsi="Consolas" w:cs="Segoe UI"/>
+          <w:color w:val="3858F6"/>
+          <w:szCs w:val="22"/>
+        </w:rPr>
+        <w:t>C:\temp\output</w:t>
+      </w:r>
+      <w:r>
+        <w:rPr>
+          <w:rFonts w:ascii="Consolas" w:eastAsia="Times New Roman" w:hAnsi="Consolas" w:cs="Times New Roman"/>
+          <w:color w:val="0000FF"/>
+          <w:szCs w:val="22"/>
+          <w:bdr w:val="none" w:sz="0" w:space="0" w:color="auto" w:frame="1"/>
+          <w:lang w:eastAsia="en-US"/>
+        </w:rPr>
+        <w:t>"</w:t>
+      </w:r>
+      <w:r>
+        <w:rPr>
+          <w:rFonts w:ascii="Consolas" w:hAnsi="Consolas" w:cs="Segoe UI"/>
+          <w:szCs w:val="22"/>
+        </w:rPr>
+        <w:t xml:space="preserve"> </w:t>
+      </w:r>
+      <w:r>
+        <w:rPr>
+          <w:rFonts w:ascii="Consolas" w:hAnsi="Consolas" w:cs="Segoe UI"/>
+          <w:szCs w:val="22"/>
+        </w:rPr>
+        <w:t xml:space="preserve">-Target </w:t>
+      </w:r>
+      <w:proofErr w:type="spellStart"/>
+      <w:r>
+        <w:rPr>
+          <w:rFonts w:ascii="Consolas" w:hAnsi="Consolas" w:cs="Segoe UI"/>
+          <w:szCs w:val="22"/>
+        </w:rPr>
+        <w:t>Sqlmi</w:t>
+      </w:r>
+      <w:proofErr w:type="spellEnd"/>
+      <w:r>
+        <w:rPr>
+          <w:rFonts w:ascii="Consolas" w:hAnsi="Consolas" w:cs="Segoe UI"/>
+          <w:szCs w:val="22"/>
+        </w:rPr>
+        <w:t xml:space="preserve"> </w:t>
+      </w:r>
+      <w:r>
+        <w:rPr>
+          <w:rFonts w:ascii="Consolas" w:hAnsi="Consolas" w:cs="Segoe UI"/>
+          <w:szCs w:val="22"/>
+        </w:rPr>
+        <w:t>[-</w:t>
+      </w:r>
+      <w:proofErr w:type="spellStart"/>
+      <w:r>
+        <w:rPr>
+          <w:rFonts w:ascii="Consolas" w:hAnsi="Consolas" w:cs="Segoe UI"/>
+          <w:szCs w:val="22"/>
+        </w:rPr>
+        <w:t>ReportName</w:t>
+      </w:r>
+      <w:proofErr w:type="spellEnd"/>
+      <w:r>
+        <w:rPr>
+          <w:rFonts w:ascii="Consolas" w:hAnsi="Consolas" w:cs="Segoe UI"/>
+          <w:szCs w:val="22"/>
+        </w:rPr>
+        <w:t xml:space="preserve"> </w:t>
+      </w:r>
+      <w:proofErr w:type="spellStart"/>
+      <w:r>
+        <w:rPr>
+          <w:rFonts w:ascii="Consolas" w:hAnsi="Consolas" w:cs="Segoe UI"/>
+          <w:szCs w:val="22"/>
+        </w:rPr>
+        <w:t>ReportName</w:t>
+      </w:r>
+      <w:proofErr w:type="spellEnd"/>
+      <w:r>
+        <w:rPr>
+          <w:rFonts w:ascii="Consolas" w:hAnsi="Consolas" w:cs="Segoe UI"/>
+          <w:szCs w:val="22"/>
+        </w:rPr>
+        <w:t xml:space="preserve">] </w:t>
+      </w:r>
+    </w:p>
+    <w:p>
+      <w:pPr>
+        <w:pBdr>
+          <w:left w:val="single" w:sz="18" w:space="0" w:color="6CE26C"/>
+        </w:pBdr>
+        <w:shd w:val="clear" w:color="auto" w:fill="FFFFFF"/>
+        <w:spacing w:line="210" w:lineRule="atLeast"/>
+        <w:ind w:left="450" w:firstLine="270"/>
+        <w:rPr>
+          <w:rFonts w:ascii="Consolas" w:eastAsia="Times New Roman" w:hAnsi="Consolas" w:cs="Times New Roman"/>
+          <w:color w:val="5C5C5C"/>
+          <w:szCs w:val="22"/>
+          <w:lang w:eastAsia="en-US"/>
+        </w:rPr>
+      </w:pPr>
+      <w:r>
+        <w:rPr>
+          <w:rFonts w:ascii="Consolas" w:hAnsi="Consolas" w:cs="Segoe UI"/>
+          <w:szCs w:val="22"/>
+        </w:rPr>
+        <w:t>-</w:t>
+      </w:r>
+      <w:proofErr w:type="spellStart"/>
+      <w:r>
+        <w:rPr>
+          <w:rFonts w:ascii="Consolas" w:hAnsi="Consolas" w:cs="Segoe UI"/>
+          <w:szCs w:val="22"/>
+        </w:rPr>
+        <w:t>AssessType</w:t>
+      </w:r>
+      <w:proofErr w:type="spellEnd"/>
+      <w:r>
+        <w:rPr>
+          <w:rFonts w:ascii="Consolas" w:hAnsi="Consolas" w:cs="Segoe UI"/>
+          <w:szCs w:val="22"/>
+        </w:rPr>
+        <w:t xml:space="preserve"> </w:t>
+      </w:r>
+      <w:proofErr w:type="spellStart"/>
+      <w:r>
+        <w:rPr>
+          <w:rFonts w:ascii="Consolas" w:hAnsi="Consolas" w:cs="Segoe UI"/>
+          <w:color w:val="3858F6"/>
+          <w:szCs w:val="22"/>
+        </w:rPr>
+        <w:t>ssis</w:t>
+      </w:r>
+      <w:proofErr w:type="spellEnd"/>
+      <w:r>
+        <w:rPr>
+          <w:rFonts w:ascii="Consolas" w:eastAsia="Times New Roman" w:hAnsi="Consolas" w:cs="Times New Roman"/>
+          <w:color w:val="000000"/>
+          <w:szCs w:val="22"/>
+          <w:bdr w:val="none" w:sz="0" w:space="0" w:color="auto" w:frame="1"/>
+          <w:lang w:eastAsia="en-US"/>
+        </w:rPr>
+        <w:t>  </w:t>
+      </w:r>
+    </w:p>
+    <w:p>
+      <w:pPr>
+        <w:rPr>
+          <w:rFonts w:ascii="Segoe UI" w:hAnsi="Segoe UI" w:cs="Segoe UI"/>
+          <w:szCs w:val="22"/>
+        </w:rPr>
+      </w:pPr>
+    </w:p>
+    <w:p>
+      <w:pPr>
+        <w:ind w:left="315"/>
+        <w:rPr>
+          <w:rFonts w:ascii="Segoe UI" w:hAnsi="Segoe UI" w:cs="Segoe UI"/>
+          <w:szCs w:val="22"/>
+        </w:rPr>
+      </w:pPr>
+      <w:r>
+        <w:rPr>
+          <w:rFonts w:ascii="Segoe UI" w:hAnsi="Segoe UI" w:cs="Segoe UI"/>
+          <w:szCs w:val="22"/>
+        </w:rPr>
         <w:t xml:space="preserve">     </w:t>
       </w:r>
     </w:p>
@@ -11319,11 +12198,11 @@
       <w:pPr>
         <w:pStyle w:val="Heading3"/>
       </w:pPr>
-      <w:bookmarkStart w:id="18" w:name="_Toc50039401"/>
+      <w:bookmarkStart w:id="20" w:name="_Toc54697678"/>
       <w:r>
         <w:t>Collection Module</w:t>
       </w:r>
-      <w:bookmarkEnd w:id="18"/>
+      <w:bookmarkEnd w:id="20"/>
     </w:p>
     <w:p/>
     <w:p/>
@@ -12124,7 +13003,6 @@
           <w:rFonts w:ascii="Consolas" w:hAnsi="Consolas" w:cs="Segoe UI"/>
           <w:szCs w:val="22"/>
         </w:rPr>
-        <w:lastRenderedPageBreak/>
         <w:t>-</w:t>
       </w:r>
       <w:proofErr w:type="spellStart"/>
@@ -12365,7 +13243,7 @@
         </w:rPr>
         <w:t xml:space="preserve">to create </w:t>
       </w:r>
-      <w:hyperlink r:id="rId33" w:history="1">
+      <w:hyperlink r:id="rId35" w:history="1">
         <w:r>
           <w:rPr>
             <w:rStyle w:val="Hyperlink"/>
@@ -12397,7 +13275,7 @@
         </w:rPr>
         <w:t xml:space="preserve">and please consult </w:t>
       </w:r>
-      <w:hyperlink r:id="rId34" w:history="1">
+      <w:hyperlink r:id="rId36" w:history="1">
         <w:r>
           <w:rPr>
             <w:rStyle w:val="Hyperlink"/>
@@ -14198,7 +15076,6 @@
         <w:ind w:left="720"/>
       </w:pPr>
       <w:r>
-        <w:lastRenderedPageBreak/>
         <w:t>workload-&lt;</w:t>
       </w:r>
       <w:proofErr w:type="spellStart"/>
@@ -14296,6 +15173,7 @@
         <w:ind w:left="284"/>
       </w:pPr>
       <w:r>
+        <w:lastRenderedPageBreak/>
         <w:t xml:space="preserve">Here </w:t>
       </w:r>
       <w:proofErr w:type="spellStart"/>
@@ -14353,12 +15231,12 @@
       <w:pPr>
         <w:pStyle w:val="Heading2"/>
       </w:pPr>
-      <w:bookmarkStart w:id="19" w:name="_Toc50039402"/>
+      <w:bookmarkStart w:id="21" w:name="_Toc54697679"/>
       <w:r>
         <w:lastRenderedPageBreak/>
         <w:t>CATAS Web Interface</w:t>
       </w:r>
-      <w:bookmarkEnd w:id="19"/>
+      <w:bookmarkEnd w:id="21"/>
       <w:r>
         <w:t xml:space="preserve"> </w:t>
       </w:r>
@@ -14527,7 +15405,7 @@
         </w:rPr>
         <w:t xml:space="preserve">go to </w:t>
       </w:r>
-      <w:hyperlink r:id="rId35" w:history="1">
+      <w:hyperlink r:id="rId37" w:history="1">
         <w:r>
           <w:rPr>
             <w:rStyle w:val="Hyperlink"/>
@@ -14561,388 +15439,6 @@
             <wp:extent cx="6027420" cy="2561095"/>
             <wp:effectExtent l="0" t="0" r="0" b="0"/>
             <wp:docPr id="8" name="Picture 8"/>
-            <wp:cNvGraphicFramePr>
-              <a:graphicFrameLocks xmlns:a="http://schemas.openxmlformats.org/drawingml/2006/main" noChangeAspect="1"/>
-            </wp:cNvGraphicFramePr>
-            <a:graphic xmlns:a="http://schemas.openxmlformats.org/drawingml/2006/main">
-              <a:graphicData uri="http://schemas.openxmlformats.org/drawingml/2006/picture">
-                <pic:pic xmlns:pic="http://schemas.openxmlformats.org/drawingml/2006/picture">
-                  <pic:nvPicPr>
-                    <pic:cNvPr id="1" name=""/>
-                    <pic:cNvPicPr/>
-                  </pic:nvPicPr>
-                  <pic:blipFill>
-                    <a:blip r:embed="rId36"/>
-                    <a:stretch>
-                      <a:fillRect/>
-                    </a:stretch>
-                  </pic:blipFill>
-                  <pic:spPr>
-                    <a:xfrm>
-                      <a:off x="0" y="0"/>
-                      <a:ext cx="6054745" cy="2572706"/>
-                    </a:xfrm>
-                    <a:prstGeom prst="rect">
-                      <a:avLst/>
-                    </a:prstGeom>
-                  </pic:spPr>
-                </pic:pic>
-              </a:graphicData>
-            </a:graphic>
-          </wp:inline>
-        </w:drawing>
-      </w:r>
-    </w:p>
-    <w:p>
-      <w:pPr>
-        <w:pStyle w:val="Caption"/>
-        <w:ind w:left="3600"/>
-      </w:pPr>
-      <w:bookmarkStart w:id="20" w:name="_Toc50039412"/>
-      <w:r>
-        <w:t xml:space="preserve">Figure </w:t>
-      </w:r>
-      <w:r>
-        <w:fldChar w:fldCharType="begin"/>
-      </w:r>
-      <w:r>
-        <w:instrText xml:space="preserve"> SEQ Figure \* ARABIC </w:instrText>
-      </w:r>
-      <w:r>
-        <w:fldChar w:fldCharType="separate"/>
-      </w:r>
-      <w:r>
-        <w:rPr>
-          <w:noProof/>
-        </w:rPr>
-        <w:t>3</w:t>
-      </w:r>
-      <w:r>
-        <w:fldChar w:fldCharType="end"/>
-      </w:r>
-      <w:r>
-        <w:t xml:space="preserve"> </w:t>
-      </w:r>
-      <w:r>
-        <w:t>CATAS Home Page</w:t>
-      </w:r>
-      <w:bookmarkEnd w:id="20"/>
-    </w:p>
-    <w:p>
-      <w:pPr>
-        <w:rPr>
-          <w:lang w:val="en-CA" w:eastAsia="en-US"/>
-        </w:rPr>
-      </w:pPr>
-    </w:p>
-    <w:p>
-      <w:pPr>
-        <w:ind w:left="720"/>
-        <w:rPr>
-          <w:rFonts w:ascii="Segoe UI" w:hAnsi="Segoe UI" w:cs="Segoe UI"/>
-        </w:rPr>
-      </w:pPr>
-      <w:r>
-        <w:rPr>
-          <w:rFonts w:ascii="Segoe UI" w:hAnsi="Segoe UI" w:cs="Segoe UI"/>
-        </w:rPr>
-        <w:t>Follow the module to execute the assessment your choices.</w:t>
-      </w:r>
-    </w:p>
-    <w:p>
-      <w:pPr>
-        <w:ind w:left="720"/>
-        <w:rPr>
-          <w:rFonts w:ascii="Segoe UI" w:hAnsi="Segoe UI" w:cs="Segoe UI"/>
-        </w:rPr>
-      </w:pPr>
-    </w:p>
-    <w:p>
-      <w:pPr>
-        <w:pStyle w:val="Heading3"/>
-      </w:pPr>
-      <w:bookmarkStart w:id="21" w:name="_Toc50039403"/>
-      <w:r>
-        <w:t>Validate Server File</w:t>
-      </w:r>
-      <w:bookmarkEnd w:id="21"/>
-    </w:p>
-    <w:p/>
-    <w:p>
-      <w:pPr>
-        <w:ind w:left="360"/>
-        <w:rPr>
-          <w:rFonts w:ascii="Segoe UI" w:hAnsi="Segoe UI" w:cs="Segoe UI"/>
-          <w:szCs w:val="22"/>
-        </w:rPr>
-      </w:pPr>
-    </w:p>
-    <w:p>
-      <w:pPr>
-        <w:ind w:left="360"/>
-        <w:rPr>
-          <w:rFonts w:ascii="Segoe UI" w:hAnsi="Segoe UI" w:cs="Segoe UI"/>
-          <w:szCs w:val="22"/>
-        </w:rPr>
-      </w:pPr>
-      <w:r>
-        <w:rPr>
-          <w:rFonts w:ascii="Segoe UI" w:hAnsi="Segoe UI" w:cs="Segoe UI"/>
-          <w:szCs w:val="22"/>
-        </w:rPr>
-        <w:t>Click Validate, you’ll be presented with server CSV file validation</w:t>
-      </w:r>
-      <w:r>
-        <w:rPr>
-          <w:rFonts w:ascii="Segoe UI" w:hAnsi="Segoe UI" w:cs="Segoe UI"/>
-          <w:szCs w:val="22"/>
-        </w:rPr>
-        <w:t xml:space="preserve"> page as shown in </w:t>
-      </w:r>
-      <w:r>
-        <w:rPr>
-          <w:rFonts w:ascii="Segoe UI" w:hAnsi="Segoe UI" w:cs="Segoe UI"/>
-          <w:b/>
-          <w:szCs w:val="22"/>
-        </w:rPr>
-        <w:t>Figure 4</w:t>
-      </w:r>
-      <w:r>
-        <w:rPr>
-          <w:rFonts w:ascii="Segoe UI" w:hAnsi="Segoe UI" w:cs="Segoe UI"/>
-          <w:szCs w:val="22"/>
-        </w:rPr>
-        <w:t xml:space="preserve">. </w:t>
-      </w:r>
-    </w:p>
-    <w:p>
-      <w:pPr>
-        <w:ind w:left="720"/>
-        <w:rPr>
-          <w:rFonts w:ascii="Segoe UI" w:hAnsi="Segoe UI" w:cs="Segoe UI"/>
-          <w:szCs w:val="22"/>
-        </w:rPr>
-      </w:pPr>
-    </w:p>
-    <w:p>
-      <w:pPr>
-        <w:keepNext/>
-        <w:ind w:left="720"/>
-      </w:pPr>
-      <w:r>
-        <w:rPr>
-          <w:noProof/>
-        </w:rPr>
-        <w:lastRenderedPageBreak/>
-        <w:drawing>
-          <wp:inline distT="0" distB="0" distL="0" distR="0" wp14:anchorId="7024F336" wp14:editId="36FE7C57">
-            <wp:extent cx="6858000" cy="5107305"/>
-            <wp:effectExtent l="0" t="0" r="0" b="0"/>
-            <wp:docPr id="10" name="Picture 10"/>
-            <wp:cNvGraphicFramePr>
-              <a:graphicFrameLocks xmlns:a="http://schemas.openxmlformats.org/drawingml/2006/main" noChangeAspect="1"/>
-            </wp:cNvGraphicFramePr>
-            <a:graphic xmlns:a="http://schemas.openxmlformats.org/drawingml/2006/main">
-              <a:graphicData uri="http://schemas.openxmlformats.org/drawingml/2006/picture">
-                <pic:pic xmlns:pic="http://schemas.openxmlformats.org/drawingml/2006/picture">
-                  <pic:nvPicPr>
-                    <pic:cNvPr id="1" name=""/>
-                    <pic:cNvPicPr/>
-                  </pic:nvPicPr>
-                  <pic:blipFill>
-                    <a:blip r:embed="rId37"/>
-                    <a:stretch>
-                      <a:fillRect/>
-                    </a:stretch>
-                  </pic:blipFill>
-                  <pic:spPr>
-                    <a:xfrm>
-                      <a:off x="0" y="0"/>
-                      <a:ext cx="6858000" cy="5107305"/>
-                    </a:xfrm>
-                    <a:prstGeom prst="rect">
-                      <a:avLst/>
-                    </a:prstGeom>
-                  </pic:spPr>
-                </pic:pic>
-              </a:graphicData>
-            </a:graphic>
-          </wp:inline>
-        </w:drawing>
-      </w:r>
-    </w:p>
-    <w:p>
-      <w:pPr>
-        <w:pStyle w:val="Caption"/>
-        <w:ind w:left="2880" w:firstLine="720"/>
-        <w:rPr>
-          <w:rFonts w:ascii="Segoe UI" w:hAnsi="Segoe UI" w:cs="Segoe UI"/>
-          <w:szCs w:val="22"/>
-        </w:rPr>
-      </w:pPr>
-      <w:bookmarkStart w:id="22" w:name="_Toc50039413"/>
-      <w:r>
-        <w:t xml:space="preserve">Figure </w:t>
-      </w:r>
-      <w:r>
-        <w:fldChar w:fldCharType="begin"/>
-      </w:r>
-      <w:r>
-        <w:instrText xml:space="preserve"> SEQ Figure \* ARABIC </w:instrText>
-      </w:r>
-      <w:r>
-        <w:fldChar w:fldCharType="separate"/>
-      </w:r>
-      <w:r>
-        <w:rPr>
-          <w:noProof/>
-        </w:rPr>
-        <w:t>4</w:t>
-      </w:r>
-      <w:r>
-        <w:fldChar w:fldCharType="end"/>
-      </w:r>
-      <w:r>
-        <w:t xml:space="preserve"> Validate Module</w:t>
-      </w:r>
-      <w:bookmarkEnd w:id="22"/>
-    </w:p>
-    <w:p>
-      <w:pPr>
-        <w:ind w:left="720"/>
-        <w:rPr>
-          <w:rFonts w:ascii="Segoe UI" w:hAnsi="Segoe UI" w:cs="Segoe UI"/>
-          <w:szCs w:val="22"/>
-        </w:rPr>
-      </w:pPr>
-    </w:p>
-    <w:p>
-      <w:pPr>
-        <w:ind w:left="720"/>
-        <w:rPr>
-          <w:rFonts w:ascii="Segoe UI" w:hAnsi="Segoe UI" w:cs="Segoe UI"/>
-          <w:szCs w:val="22"/>
-        </w:rPr>
-      </w:pPr>
-      <w:r>
-        <w:rPr>
-          <w:rFonts w:ascii="Segoe UI" w:hAnsi="Segoe UI" w:cs="Segoe UI"/>
-          <w:szCs w:val="22"/>
-        </w:rPr>
-        <w:t>Validation module to make sure your server CSV file is correct by connect to the servers using provided credentials. You may choose validate server host connection, SQL Server connection or both.</w:t>
-      </w:r>
-    </w:p>
-    <w:p>
-      <w:pPr>
-        <w:ind w:left="720"/>
-        <w:rPr>
-          <w:rFonts w:ascii="Segoe UI" w:hAnsi="Segoe UI" w:cs="Segoe UI"/>
-          <w:szCs w:val="22"/>
-        </w:rPr>
-      </w:pPr>
-    </w:p>
-    <w:p>
-      <w:pPr>
-        <w:ind w:left="720"/>
-        <w:rPr>
-          <w:rFonts w:ascii="Segoe UI" w:hAnsi="Segoe UI" w:cs="Segoe UI"/>
-          <w:szCs w:val="22"/>
-        </w:rPr>
-      </w:pPr>
-    </w:p>
-    <w:p>
-      <w:pPr>
-        <w:pStyle w:val="Heading3"/>
-      </w:pPr>
-      <w:bookmarkStart w:id="23" w:name="_Toc50039404"/>
-      <w:r>
-        <w:t>Assess</w:t>
-      </w:r>
-      <w:r>
-        <w:t>ment</w:t>
-      </w:r>
-      <w:r>
-        <w:t xml:space="preserve"> Module</w:t>
-      </w:r>
-      <w:bookmarkEnd w:id="23"/>
-    </w:p>
-    <w:p/>
-    <w:p>
-      <w:pPr>
-        <w:ind w:left="720"/>
-        <w:rPr>
-          <w:rFonts w:ascii="Segoe UI" w:hAnsi="Segoe UI" w:cs="Segoe UI"/>
-          <w:szCs w:val="22"/>
-        </w:rPr>
-      </w:pPr>
-      <w:r>
-        <w:rPr>
-          <w:rFonts w:ascii="Segoe UI" w:hAnsi="Segoe UI" w:cs="Segoe UI"/>
-          <w:szCs w:val="22"/>
-        </w:rPr>
-        <w:t xml:space="preserve">The </w:t>
-      </w:r>
-      <w:r>
-        <w:rPr>
-          <w:rFonts w:ascii="Segoe UI" w:hAnsi="Segoe UI" w:cs="Segoe UI"/>
-          <w:szCs w:val="22"/>
-        </w:rPr>
-        <w:t>Assess</w:t>
-      </w:r>
-      <w:r>
-        <w:rPr>
-          <w:rFonts w:ascii="Segoe UI" w:hAnsi="Segoe UI" w:cs="Segoe UI"/>
-          <w:szCs w:val="22"/>
-        </w:rPr>
-        <w:t>ment</w:t>
-      </w:r>
-      <w:r>
-        <w:rPr>
-          <w:rFonts w:ascii="Segoe UI" w:hAnsi="Segoe UI" w:cs="Segoe UI"/>
-          <w:szCs w:val="22"/>
-        </w:rPr>
-        <w:t xml:space="preserve"> module allows you to do SQL Server migration assessment as shown in </w:t>
-      </w:r>
-      <w:r>
-        <w:rPr>
-          <w:rFonts w:ascii="Segoe UI" w:hAnsi="Segoe UI" w:cs="Segoe UI"/>
-          <w:b/>
-          <w:szCs w:val="22"/>
-        </w:rPr>
-        <w:t>Figure 5</w:t>
-      </w:r>
-      <w:r>
-        <w:rPr>
-          <w:rFonts w:ascii="Segoe UI" w:hAnsi="Segoe UI" w:cs="Segoe UI"/>
-          <w:szCs w:val="22"/>
-        </w:rPr>
-        <w:t>.</w:t>
-      </w:r>
-    </w:p>
-    <w:p>
-      <w:pPr>
-        <w:ind w:left="720"/>
-        <w:rPr>
-          <w:rFonts w:ascii="Segoe UI" w:hAnsi="Segoe UI" w:cs="Segoe UI"/>
-          <w:szCs w:val="22"/>
-        </w:rPr>
-      </w:pPr>
-    </w:p>
-    <w:p>
-      <w:pPr>
-        <w:keepNext/>
-        <w:ind w:left="720"/>
-      </w:pPr>
-      <w:r>
-        <w:rPr>
-          <w:noProof/>
-        </w:rPr>
-        <w:lastRenderedPageBreak/>
-        <w:drawing>
-          <wp:inline distT="0" distB="0" distL="0" distR="0" wp14:anchorId="2209BC98" wp14:editId="57AA9F03">
-            <wp:extent cx="6577900" cy="8122920"/>
-            <wp:effectExtent l="0" t="0" r="0" b="0"/>
-            <wp:docPr id="11" name="Picture 11"/>
             <wp:cNvGraphicFramePr>
               <a:graphicFrameLocks xmlns:a="http://schemas.openxmlformats.org/drawingml/2006/main" noChangeAspect="1"/>
             </wp:cNvGraphicFramePr>
@@ -14962,7 +15458,7 @@
                   <pic:spPr>
                     <a:xfrm>
                       <a:off x="0" y="0"/>
-                      <a:ext cx="6582939" cy="8129143"/>
+                      <a:ext cx="6054745" cy="2572706"/>
                     </a:xfrm>
                     <a:prstGeom prst="rect">
                       <a:avLst/>
@@ -14978,13 +15474,9 @@
     <w:p>
       <w:pPr>
         <w:pStyle w:val="Caption"/>
-        <w:ind w:left="3600" w:firstLine="720"/>
-        <w:rPr>
-          <w:rFonts w:ascii="Segoe UI" w:hAnsi="Segoe UI" w:cs="Segoe UI"/>
-          <w:szCs w:val="22"/>
-        </w:rPr>
-      </w:pPr>
-      <w:bookmarkStart w:id="24" w:name="_Toc50039414"/>
+        <w:ind w:left="3600"/>
+      </w:pPr>
+      <w:bookmarkStart w:id="22" w:name="_Toc54697688"/>
       <w:r>
         <w:t xml:space="preserve">Figure </w:t>
       </w:r>
@@ -15001,56 +15493,104 @@
         <w:rPr>
           <w:noProof/>
         </w:rPr>
-        <w:t>5</w:t>
+        <w:t>4</w:t>
       </w:r>
       <w:r>
         <w:fldChar w:fldCharType="end"/>
       </w:r>
       <w:r>
-        <w:t xml:space="preserve"> Assessment Module</w:t>
-      </w:r>
-      <w:bookmarkEnd w:id="24"/>
+        <w:t xml:space="preserve"> </w:t>
+      </w:r>
+      <w:r>
+        <w:t>CATAS Home Page</w:t>
+      </w:r>
+      <w:bookmarkEnd w:id="22"/>
+    </w:p>
+    <w:p>
+      <w:pPr>
+        <w:rPr>
+          <w:lang w:val="en-CA" w:eastAsia="en-US"/>
+        </w:rPr>
+      </w:pPr>
     </w:p>
     <w:p>
       <w:pPr>
         <w:ind w:left="720"/>
         <w:rPr>
           <w:rFonts w:ascii="Segoe UI" w:hAnsi="Segoe UI" w:cs="Segoe UI"/>
-          <w:szCs w:val="22"/>
-        </w:rPr>
-      </w:pPr>
+        </w:rPr>
+      </w:pPr>
+      <w:r>
+        <w:rPr>
+          <w:rFonts w:ascii="Segoe UI" w:hAnsi="Segoe UI" w:cs="Segoe UI"/>
+        </w:rPr>
+        <w:t>Follow the module to execute the assessment your choices.</w:t>
+      </w:r>
     </w:p>
     <w:p>
       <w:pPr>
         <w:ind w:left="720"/>
         <w:rPr>
           <w:rFonts w:ascii="Segoe UI" w:hAnsi="Segoe UI" w:cs="Segoe UI"/>
-          <w:szCs w:val="22"/>
-        </w:rPr>
-      </w:pPr>
-      <w:r>
-        <w:rPr>
-          <w:rFonts w:ascii="Segoe UI" w:hAnsi="Segoe UI" w:cs="Segoe UI"/>
-          <w:szCs w:val="22"/>
-        </w:rPr>
-        <w:lastRenderedPageBreak/>
-        <w:t xml:space="preserve">CATAS set all default values and you should check them to make sure they meet </w:t>
-      </w:r>
-      <w:proofErr w:type="gramStart"/>
-      <w:r>
-        <w:rPr>
-          <w:rFonts w:ascii="Segoe UI" w:hAnsi="Segoe UI" w:cs="Segoe UI"/>
-          <w:szCs w:val="22"/>
-        </w:rPr>
-        <w:t>you</w:t>
-      </w:r>
-      <w:proofErr w:type="gramEnd"/>
-      <w:r>
-        <w:rPr>
-          <w:rFonts w:ascii="Segoe UI" w:hAnsi="Segoe UI" w:cs="Segoe UI"/>
-          <w:szCs w:val="22"/>
-        </w:rPr>
-        <w:t xml:space="preserve"> expectations. </w:t>
+        </w:rPr>
+      </w:pPr>
+    </w:p>
+    <w:p>
+      <w:pPr>
+        <w:pStyle w:val="Heading3"/>
+      </w:pPr>
+      <w:bookmarkStart w:id="23" w:name="_Toc54697680"/>
+      <w:r>
+        <w:t>Validate Server File</w:t>
+      </w:r>
+      <w:bookmarkEnd w:id="23"/>
+    </w:p>
+    <w:p/>
+    <w:p>
+      <w:pPr>
+        <w:ind w:left="360"/>
+        <w:rPr>
+          <w:rFonts w:ascii="Segoe UI" w:hAnsi="Segoe UI" w:cs="Segoe UI"/>
+          <w:szCs w:val="22"/>
+        </w:rPr>
+      </w:pPr>
+    </w:p>
+    <w:p>
+      <w:pPr>
+        <w:ind w:left="360"/>
+        <w:rPr>
+          <w:rFonts w:ascii="Segoe UI" w:hAnsi="Segoe UI" w:cs="Segoe UI"/>
+          <w:szCs w:val="22"/>
+        </w:rPr>
+      </w:pPr>
+      <w:r>
+        <w:rPr>
+          <w:rFonts w:ascii="Segoe UI" w:hAnsi="Segoe UI" w:cs="Segoe UI"/>
+          <w:szCs w:val="22"/>
+        </w:rPr>
+        <w:t>Click Validate, you’ll be presented with server CSV file validation</w:t>
+      </w:r>
+      <w:r>
+        <w:rPr>
+          <w:rFonts w:ascii="Segoe UI" w:hAnsi="Segoe UI" w:cs="Segoe UI"/>
+          <w:szCs w:val="22"/>
+        </w:rPr>
+        <w:t xml:space="preserve"> page as shown in </w:t>
+      </w:r>
+      <w:r>
+        <w:rPr>
+          <w:rFonts w:ascii="Segoe UI" w:hAnsi="Segoe UI" w:cs="Segoe UI"/>
+          <w:b/>
+          <w:szCs w:val="22"/>
+        </w:rPr>
+        <w:t>Figure 4</w:t>
+      </w:r>
+      <w:r>
+        <w:rPr>
+          <w:rFonts w:ascii="Segoe UI" w:hAnsi="Segoe UI" w:cs="Segoe UI"/>
+          <w:szCs w:val="22"/>
+        </w:rPr>
+        <w:t xml:space="preserve">. </w:t>
       </w:r>
     </w:p>
     <w:p>
@@ -15064,171 +15604,8 @@
     </w:p>
     <w:p>
       <w:pPr>
+        <w:keepNext/>
         <w:ind w:left="720"/>
-        <w:rPr>
-          <w:rFonts w:ascii="Segoe UI" w:hAnsi="Segoe UI" w:cs="Segoe UI"/>
-          <w:szCs w:val="22"/>
-        </w:rPr>
-      </w:pPr>
-    </w:p>
-    <w:p>
-      <w:pPr>
-        <w:pStyle w:val="Heading3"/>
-      </w:pPr>
-      <w:bookmarkStart w:id="25" w:name="_Toc50039405"/>
-      <w:r>
-        <w:t>Collect</w:t>
-      </w:r>
-      <w:r>
-        <w:t>ion</w:t>
-      </w:r>
-      <w:r>
-        <w:t xml:space="preserve"> </w:t>
-      </w:r>
-      <w:r>
-        <w:t>Module</w:t>
-      </w:r>
-      <w:bookmarkEnd w:id="25"/>
-    </w:p>
-    <w:p/>
-    <w:p>
-      <w:pPr>
-        <w:ind w:left="720"/>
-        <w:rPr>
-          <w:rFonts w:ascii="Segoe UI" w:hAnsi="Segoe UI" w:cs="Segoe UI"/>
-          <w:szCs w:val="22"/>
-        </w:rPr>
-      </w:pPr>
-      <w:r>
-        <w:rPr>
-          <w:rFonts w:ascii="Segoe UI" w:hAnsi="Segoe UI" w:cs="Segoe UI"/>
-          <w:szCs w:val="22"/>
-        </w:rPr>
-        <w:t>The Collect</w:t>
-      </w:r>
-      <w:r>
-        <w:rPr>
-          <w:rFonts w:ascii="Segoe UI" w:hAnsi="Segoe UI" w:cs="Segoe UI"/>
-          <w:szCs w:val="22"/>
-        </w:rPr>
-        <w:t>ion</w:t>
-      </w:r>
-      <w:r>
-        <w:rPr>
-          <w:rFonts w:ascii="Segoe UI" w:hAnsi="Segoe UI" w:cs="Segoe UI"/>
-          <w:szCs w:val="22"/>
-        </w:rPr>
-        <w:t xml:space="preserve"> module allows you to </w:t>
-      </w:r>
-      <w:r>
-        <w:rPr>
-          <w:rFonts w:ascii="Segoe UI" w:hAnsi="Segoe UI" w:cs="Segoe UI"/>
-          <w:szCs w:val="22"/>
-        </w:rPr>
-        <w:t xml:space="preserve">collect SQL Server workload and make Azure target platform cost estimation based on the </w:t>
-      </w:r>
-      <w:r>
-        <w:rPr>
-          <w:rFonts w:ascii="Segoe UI" w:hAnsi="Segoe UI" w:cs="Segoe UI"/>
-          <w:szCs w:val="22"/>
-        </w:rPr>
-        <w:t xml:space="preserve">collected </w:t>
-      </w:r>
-      <w:r>
-        <w:rPr>
-          <w:rFonts w:ascii="Segoe UI" w:hAnsi="Segoe UI" w:cs="Segoe UI"/>
-          <w:szCs w:val="22"/>
-        </w:rPr>
-        <w:t>workload. All required parameters for this module are</w:t>
-      </w:r>
-      <w:r>
-        <w:rPr>
-          <w:rFonts w:ascii="Segoe UI" w:hAnsi="Segoe UI" w:cs="Segoe UI"/>
-          <w:szCs w:val="22"/>
-        </w:rPr>
-        <w:t xml:space="preserve"> shown in </w:t>
-      </w:r>
-      <w:r>
-        <w:rPr>
-          <w:rFonts w:ascii="Segoe UI" w:hAnsi="Segoe UI" w:cs="Segoe UI"/>
-          <w:b/>
-          <w:szCs w:val="22"/>
-        </w:rPr>
-        <w:t xml:space="preserve">Figure </w:t>
-      </w:r>
-      <w:r>
-        <w:rPr>
-          <w:rFonts w:ascii="Segoe UI" w:hAnsi="Segoe UI" w:cs="Segoe UI"/>
-          <w:b/>
-          <w:szCs w:val="22"/>
-        </w:rPr>
-        <w:t>6</w:t>
-      </w:r>
-      <w:r>
-        <w:rPr>
-          <w:rFonts w:ascii="Segoe UI" w:hAnsi="Segoe UI" w:cs="Segoe UI"/>
-          <w:szCs w:val="22"/>
-        </w:rPr>
-        <w:t>.</w:t>
-      </w:r>
-    </w:p>
-    <w:p>
-      <w:pPr>
-        <w:ind w:left="720"/>
-        <w:rPr>
-          <w:rFonts w:ascii="Segoe UI" w:hAnsi="Segoe UI" w:cs="Segoe UI"/>
-          <w:szCs w:val="22"/>
-        </w:rPr>
-      </w:pPr>
-    </w:p>
-    <w:p>
-      <w:pPr>
-        <w:ind w:left="720"/>
-        <w:rPr>
-          <w:rFonts w:ascii="Segoe UI" w:hAnsi="Segoe UI" w:cs="Segoe UI"/>
-          <w:szCs w:val="22"/>
-        </w:rPr>
-      </w:pPr>
-      <w:r>
-        <w:rPr>
-          <w:rFonts w:ascii="Segoe UI" w:hAnsi="Segoe UI" w:cs="Segoe UI"/>
-          <w:szCs w:val="22"/>
-        </w:rPr>
-        <w:t>Note that the minimum collection time is 240 seconds (4 minutes)</w:t>
-      </w:r>
-      <w:r>
-        <w:rPr>
-          <w:rFonts w:ascii="Segoe UI" w:hAnsi="Segoe UI" w:cs="Segoe UI"/>
-          <w:szCs w:val="22"/>
-        </w:rPr>
-        <w:t xml:space="preserve">, but we </w:t>
-      </w:r>
-      <w:r>
-        <w:rPr>
-          <w:rFonts w:ascii="Segoe UI" w:hAnsi="Segoe UI" w:cs="Segoe UI"/>
-          <w:szCs w:val="22"/>
-        </w:rPr>
-        <w:t>recommend</w:t>
-      </w:r>
-      <w:r>
-        <w:rPr>
-          <w:rFonts w:ascii="Segoe UI" w:hAnsi="Segoe UI" w:cs="Segoe UI"/>
-          <w:szCs w:val="22"/>
-        </w:rPr>
-        <w:t xml:space="preserve"> </w:t>
-      </w:r>
-      <w:r>
-        <w:rPr>
-          <w:rFonts w:ascii="Segoe UI" w:hAnsi="Segoe UI" w:cs="Segoe UI"/>
-          <w:szCs w:val="22"/>
-        </w:rPr>
-        <w:t>between 4 to 8 hours. The workload collection should be conducted during production peak time to reflect highest workload scenarios.</w:t>
-      </w:r>
-    </w:p>
-    <w:p>
-      <w:pPr>
-        <w:keepNext/>
-        <w:ind w:left="1440"/>
       </w:pPr>
       <w:r>
         <w:rPr>
@@ -15236,10 +15613,10 @@
         </w:rPr>
         <w:lastRenderedPageBreak/>
         <w:drawing>
-          <wp:inline distT="0" distB="0" distL="0" distR="0" wp14:anchorId="1134051D" wp14:editId="13B4E2A2">
-            <wp:extent cx="4524375" cy="7067550"/>
-            <wp:effectExtent l="0" t="0" r="9525" b="0"/>
-            <wp:docPr id="12" name="Picture 12"/>
+          <wp:inline distT="0" distB="0" distL="0" distR="0" wp14:anchorId="7024F336" wp14:editId="36FE7C57">
+            <wp:extent cx="6858000" cy="5107305"/>
+            <wp:effectExtent l="0" t="0" r="0" b="0"/>
+            <wp:docPr id="10" name="Picture 10"/>
             <wp:cNvGraphicFramePr>
               <a:graphicFrameLocks xmlns:a="http://schemas.openxmlformats.org/drawingml/2006/main" noChangeAspect="1"/>
             </wp:cNvGraphicFramePr>
@@ -15259,7 +15636,7 @@
                   <pic:spPr>
                     <a:xfrm>
                       <a:off x="0" y="0"/>
-                      <a:ext cx="4524375" cy="7067550"/>
+                      <a:ext cx="6858000" cy="5107305"/>
                     </a:xfrm>
                     <a:prstGeom prst="rect">
                       <a:avLst/>
@@ -15275,13 +15652,13 @@
     <w:p>
       <w:pPr>
         <w:pStyle w:val="Caption"/>
-        <w:ind w:left="1440" w:firstLine="720"/>
-        <w:rPr>
-          <w:rFonts w:ascii="Segoe UI" w:hAnsi="Segoe UI" w:cs="Segoe UI"/>
-          <w:szCs w:val="22"/>
-        </w:rPr>
-      </w:pPr>
-      <w:bookmarkStart w:id="26" w:name="_Toc50039415"/>
+        <w:ind w:left="2880" w:firstLine="720"/>
+        <w:rPr>
+          <w:rFonts w:ascii="Segoe UI" w:hAnsi="Segoe UI" w:cs="Segoe UI"/>
+          <w:szCs w:val="22"/>
+        </w:rPr>
+      </w:pPr>
+      <w:bookmarkStart w:id="24" w:name="_Toc54697689"/>
       <w:r>
         <w:t xml:space="preserve">Figure </w:t>
       </w:r>
@@ -15298,15 +15675,135 @@
         <w:rPr>
           <w:noProof/>
         </w:rPr>
+        <w:t>5</w:t>
+      </w:r>
+      <w:r>
+        <w:fldChar w:fldCharType="end"/>
+      </w:r>
+      <w:r>
+        <w:t xml:space="preserve"> Validate Module</w:t>
+      </w:r>
+      <w:bookmarkEnd w:id="24"/>
+    </w:p>
+    <w:p>
+      <w:pPr>
+        <w:ind w:left="720"/>
+        <w:rPr>
+          <w:rFonts w:ascii="Segoe UI" w:hAnsi="Segoe UI" w:cs="Segoe UI"/>
+          <w:szCs w:val="22"/>
+        </w:rPr>
+      </w:pPr>
+    </w:p>
+    <w:p>
+      <w:pPr>
+        <w:ind w:left="720"/>
+        <w:rPr>
+          <w:rFonts w:ascii="Segoe UI" w:hAnsi="Segoe UI" w:cs="Segoe UI"/>
+          <w:szCs w:val="22"/>
+        </w:rPr>
+      </w:pPr>
+      <w:r>
+        <w:rPr>
+          <w:rFonts w:ascii="Segoe UI" w:hAnsi="Segoe UI" w:cs="Segoe UI"/>
+          <w:szCs w:val="22"/>
+        </w:rPr>
+        <w:t>Validation module to make sure your server CSV file is correct by connect to the servers using provided credentials. You may choose validate server host connection, SQL Server connection or both.</w:t>
+      </w:r>
+    </w:p>
+    <w:p>
+      <w:pPr>
+        <w:ind w:left="720"/>
+        <w:rPr>
+          <w:rFonts w:ascii="Segoe UI" w:hAnsi="Segoe UI" w:cs="Segoe UI"/>
+          <w:szCs w:val="22"/>
+        </w:rPr>
+      </w:pPr>
+    </w:p>
+    <w:p>
+      <w:pPr>
+        <w:ind w:left="720"/>
+        <w:rPr>
+          <w:rFonts w:ascii="Segoe UI" w:hAnsi="Segoe UI" w:cs="Segoe UI"/>
+          <w:szCs w:val="22"/>
+        </w:rPr>
+      </w:pPr>
+    </w:p>
+    <w:p>
+      <w:pPr>
+        <w:pStyle w:val="Heading3"/>
+      </w:pPr>
+      <w:bookmarkStart w:id="25" w:name="_Toc54697681"/>
+      <w:r>
+        <w:t>Assess</w:t>
+      </w:r>
+      <w:r>
+        <w:t>ment</w:t>
+      </w:r>
+      <w:r>
+        <w:t xml:space="preserve"> Module</w:t>
+      </w:r>
+      <w:bookmarkEnd w:id="25"/>
+    </w:p>
+    <w:p/>
+    <w:p>
+      <w:pPr>
+        <w:ind w:left="720"/>
+        <w:rPr>
+          <w:rFonts w:ascii="Segoe UI" w:hAnsi="Segoe UI" w:cs="Segoe UI"/>
+          <w:szCs w:val="22"/>
+        </w:rPr>
+      </w:pPr>
+      <w:r>
+        <w:rPr>
+          <w:rFonts w:ascii="Segoe UI" w:hAnsi="Segoe UI" w:cs="Segoe UI"/>
+          <w:szCs w:val="22"/>
+        </w:rPr>
+        <w:t xml:space="preserve">The </w:t>
+      </w:r>
+      <w:r>
+        <w:rPr>
+          <w:rFonts w:ascii="Segoe UI" w:hAnsi="Segoe UI" w:cs="Segoe UI"/>
+          <w:szCs w:val="22"/>
+        </w:rPr>
+        <w:t>Assess</w:t>
+      </w:r>
+      <w:r>
+        <w:rPr>
+          <w:rFonts w:ascii="Segoe UI" w:hAnsi="Segoe UI" w:cs="Segoe UI"/>
+          <w:szCs w:val="22"/>
+        </w:rPr>
+        <w:t>ment</w:t>
+      </w:r>
+      <w:r>
+        <w:rPr>
+          <w:rFonts w:ascii="Segoe UI" w:hAnsi="Segoe UI" w:cs="Segoe UI"/>
+          <w:szCs w:val="22"/>
+        </w:rPr>
+        <w:t xml:space="preserve"> module allows you to do SQL Server migration assessment as shown in </w:t>
+      </w:r>
+      <w:r>
+        <w:rPr>
+          <w:rFonts w:ascii="Segoe UI" w:hAnsi="Segoe UI" w:cs="Segoe UI"/>
+          <w:b/>
+          <w:szCs w:val="22"/>
+        </w:rPr>
+        <w:t xml:space="preserve">Figure </w:t>
+      </w:r>
+      <w:r>
+        <w:rPr>
+          <w:rFonts w:ascii="Segoe UI" w:hAnsi="Segoe UI" w:cs="Segoe UI"/>
+          <w:b/>
+          <w:szCs w:val="22"/>
+        </w:rPr>
         <w:t>6</w:t>
       </w:r>
       <w:r>
-        <w:fldChar w:fldCharType="end"/>
-      </w:r>
-      <w:r>
-        <w:t xml:space="preserve"> Workload Collection and Cost Estimation</w:t>
-      </w:r>
-      <w:bookmarkEnd w:id="26"/>
+        <w:rPr>
+          <w:rFonts w:ascii="Segoe UI" w:hAnsi="Segoe UI" w:cs="Segoe UI"/>
+          <w:szCs w:val="22"/>
+        </w:rPr>
+        <w:t>.</w:t>
+      </w:r>
     </w:p>
     <w:p>
       <w:pPr>
@@ -15319,96 +15816,8 @@
     </w:p>
     <w:p>
       <w:pPr>
+        <w:keepNext/>
         <w:ind w:left="720"/>
-        <w:rPr>
-          <w:rFonts w:ascii="Segoe UI" w:hAnsi="Segoe UI" w:cs="Segoe UI"/>
-          <w:szCs w:val="22"/>
-        </w:rPr>
-      </w:pPr>
-    </w:p>
-    <w:p>
-      <w:pPr>
-        <w:pStyle w:val="Heading3"/>
-      </w:pPr>
-      <w:bookmarkStart w:id="27" w:name="_Toc50039406"/>
-      <w:r>
-        <w:t>Manage</w:t>
-      </w:r>
-      <w:r>
-        <w:t>ment</w:t>
-      </w:r>
-      <w:r>
-        <w:t xml:space="preserve"> Module</w:t>
-      </w:r>
-      <w:bookmarkEnd w:id="27"/>
-    </w:p>
-    <w:p/>
-    <w:p>
-      <w:pPr>
-        <w:ind w:left="720"/>
-        <w:rPr>
-          <w:rFonts w:ascii="Segoe UI" w:hAnsi="Segoe UI" w:cs="Segoe UI"/>
-          <w:szCs w:val="22"/>
-        </w:rPr>
-      </w:pPr>
-      <w:r>
-        <w:rPr>
-          <w:rFonts w:ascii="Segoe UI" w:hAnsi="Segoe UI" w:cs="Segoe UI"/>
-          <w:szCs w:val="22"/>
-        </w:rPr>
-        <w:t>The Manage</w:t>
-      </w:r>
-      <w:r>
-        <w:rPr>
-          <w:rFonts w:ascii="Segoe UI" w:hAnsi="Segoe UI" w:cs="Segoe UI"/>
-          <w:szCs w:val="22"/>
-        </w:rPr>
-        <w:t>ment</w:t>
-      </w:r>
-      <w:r>
-        <w:rPr>
-          <w:rFonts w:ascii="Segoe UI" w:hAnsi="Segoe UI" w:cs="Segoe UI"/>
-          <w:szCs w:val="22"/>
-        </w:rPr>
-        <w:t xml:space="preserve"> module allows you to save current assessment configuration to a json file for future usage or to load a previous assessment configuration to run. </w:t>
-      </w:r>
-      <w:r>
-        <w:rPr>
-          <w:rFonts w:ascii="Segoe UI" w:hAnsi="Segoe UI" w:cs="Segoe UI"/>
-          <w:b/>
-          <w:szCs w:val="22"/>
-        </w:rPr>
-        <w:t xml:space="preserve">Figure </w:t>
-      </w:r>
-      <w:r>
-        <w:rPr>
-          <w:rFonts w:ascii="Segoe UI" w:hAnsi="Segoe UI" w:cs="Segoe UI"/>
-          <w:b/>
-          <w:szCs w:val="22"/>
-        </w:rPr>
-        <w:t>7</w:t>
-      </w:r>
-      <w:r>
-        <w:rPr>
-          <w:rFonts w:ascii="Segoe UI" w:hAnsi="Segoe UI" w:cs="Segoe UI"/>
-          <w:szCs w:val="22"/>
-        </w:rPr>
-        <w:t xml:space="preserve"> displays the functionality.</w:t>
-      </w:r>
-    </w:p>
-    <w:p>
-      <w:pPr>
-        <w:ind w:left="720"/>
-        <w:rPr>
-          <w:rFonts w:ascii="Segoe UI" w:hAnsi="Segoe UI" w:cs="Segoe UI"/>
-          <w:szCs w:val="22"/>
-        </w:rPr>
-      </w:pPr>
-    </w:p>
-    <w:p>
-      <w:pPr>
-        <w:keepNext/>
-        <w:ind w:left="2160"/>
       </w:pPr>
       <w:r>
         <w:rPr>
@@ -15416,10 +15825,10 @@
         </w:rPr>
         <w:lastRenderedPageBreak/>
         <w:drawing>
-          <wp:inline distT="0" distB="0" distL="0" distR="0" wp14:anchorId="3CC6F431" wp14:editId="3792E141">
-            <wp:extent cx="3524250" cy="3343275"/>
-            <wp:effectExtent l="0" t="0" r="0" b="9525"/>
-            <wp:docPr id="13" name="Picture 13"/>
+          <wp:inline distT="0" distB="0" distL="0" distR="0" wp14:anchorId="2209BC98" wp14:editId="57AA9F03">
+            <wp:extent cx="6577900" cy="8122920"/>
+            <wp:effectExtent l="0" t="0" r="0" b="0"/>
+            <wp:docPr id="11" name="Picture 11"/>
             <wp:cNvGraphicFramePr>
               <a:graphicFrameLocks xmlns:a="http://schemas.openxmlformats.org/drawingml/2006/main" noChangeAspect="1"/>
             </wp:cNvGraphicFramePr>
@@ -15439,7 +15848,7 @@
                   <pic:spPr>
                     <a:xfrm>
                       <a:off x="0" y="0"/>
-                      <a:ext cx="3524250" cy="3343275"/>
+                      <a:ext cx="6582939" cy="8129143"/>
                     </a:xfrm>
                     <a:prstGeom prst="rect">
                       <a:avLst/>
@@ -15455,13 +15864,13 @@
     <w:p>
       <w:pPr>
         <w:pStyle w:val="Caption"/>
-        <w:ind w:left="2160" w:firstLine="720"/>
-        <w:rPr>
-          <w:rFonts w:ascii="Segoe UI" w:hAnsi="Segoe UI" w:cs="Segoe UI"/>
-          <w:szCs w:val="22"/>
-        </w:rPr>
-      </w:pPr>
-      <w:bookmarkStart w:id="28" w:name="_Toc50039416"/>
+        <w:ind w:left="3600" w:firstLine="720"/>
+        <w:rPr>
+          <w:rFonts w:ascii="Segoe UI" w:hAnsi="Segoe UI" w:cs="Segoe UI"/>
+          <w:szCs w:val="22"/>
+        </w:rPr>
+      </w:pPr>
+      <w:bookmarkStart w:id="26" w:name="_Toc54697690"/>
       <w:r>
         <w:t xml:space="preserve">Figure </w:t>
       </w:r>
@@ -15478,15 +15887,176 @@
         <w:rPr>
           <w:noProof/>
         </w:rPr>
+        <w:t>6</w:t>
+      </w:r>
+      <w:r>
+        <w:fldChar w:fldCharType="end"/>
+      </w:r>
+      <w:r>
+        <w:t xml:space="preserve"> Assessment Module</w:t>
+      </w:r>
+      <w:bookmarkEnd w:id="26"/>
+    </w:p>
+    <w:p>
+      <w:pPr>
+        <w:ind w:left="720"/>
+        <w:rPr>
+          <w:rFonts w:ascii="Segoe UI" w:hAnsi="Segoe UI" w:cs="Segoe UI"/>
+          <w:szCs w:val="22"/>
+        </w:rPr>
+      </w:pPr>
+    </w:p>
+    <w:p>
+      <w:pPr>
+        <w:ind w:left="720"/>
+        <w:rPr>
+          <w:rFonts w:ascii="Segoe UI" w:hAnsi="Segoe UI" w:cs="Segoe UI"/>
+          <w:szCs w:val="22"/>
+        </w:rPr>
+      </w:pPr>
+      <w:r>
+        <w:rPr>
+          <w:rFonts w:ascii="Segoe UI" w:hAnsi="Segoe UI" w:cs="Segoe UI"/>
+          <w:szCs w:val="22"/>
+        </w:rPr>
+        <w:lastRenderedPageBreak/>
+        <w:t xml:space="preserve">CATAS set all default values and you should check them to make sure they meet </w:t>
+      </w:r>
+      <w:proofErr w:type="gramStart"/>
+      <w:r>
+        <w:rPr>
+          <w:rFonts w:ascii="Segoe UI" w:hAnsi="Segoe UI" w:cs="Segoe UI"/>
+          <w:szCs w:val="22"/>
+        </w:rPr>
+        <w:t>you</w:t>
+      </w:r>
+      <w:proofErr w:type="gramEnd"/>
+      <w:r>
+        <w:rPr>
+          <w:rFonts w:ascii="Segoe UI" w:hAnsi="Segoe UI" w:cs="Segoe UI"/>
+          <w:szCs w:val="22"/>
+        </w:rPr>
+        <w:t xml:space="preserve"> expectations. </w:t>
+      </w:r>
+    </w:p>
+    <w:p>
+      <w:pPr>
+        <w:ind w:left="720"/>
+        <w:rPr>
+          <w:rFonts w:ascii="Segoe UI" w:hAnsi="Segoe UI" w:cs="Segoe UI"/>
+          <w:szCs w:val="22"/>
+        </w:rPr>
+      </w:pPr>
+    </w:p>
+    <w:p>
+      <w:pPr>
+        <w:ind w:left="720"/>
+        <w:rPr>
+          <w:rFonts w:ascii="Segoe UI" w:hAnsi="Segoe UI" w:cs="Segoe UI"/>
+          <w:szCs w:val="22"/>
+        </w:rPr>
+      </w:pPr>
+    </w:p>
+    <w:p>
+      <w:pPr>
+        <w:pStyle w:val="Heading3"/>
+      </w:pPr>
+      <w:bookmarkStart w:id="27" w:name="_Toc54697682"/>
+      <w:r>
+        <w:t>Collect</w:t>
+      </w:r>
+      <w:r>
+        <w:t>ion</w:t>
+      </w:r>
+      <w:r>
+        <w:t xml:space="preserve"> </w:t>
+      </w:r>
+      <w:r>
+        <w:t>Module</w:t>
+      </w:r>
+      <w:bookmarkEnd w:id="27"/>
+    </w:p>
+    <w:p/>
+    <w:p>
+      <w:pPr>
+        <w:ind w:left="720"/>
+        <w:rPr>
+          <w:rFonts w:ascii="Segoe UI" w:hAnsi="Segoe UI" w:cs="Segoe UI"/>
+          <w:szCs w:val="22"/>
+        </w:rPr>
+      </w:pPr>
+      <w:r>
+        <w:rPr>
+          <w:rFonts w:ascii="Segoe UI" w:hAnsi="Segoe UI" w:cs="Segoe UI"/>
+          <w:szCs w:val="22"/>
+        </w:rPr>
+        <w:t>The Collect</w:t>
+      </w:r>
+      <w:r>
+        <w:rPr>
+          <w:rFonts w:ascii="Segoe UI" w:hAnsi="Segoe UI" w:cs="Segoe UI"/>
+          <w:szCs w:val="22"/>
+        </w:rPr>
+        <w:t>ion</w:t>
+      </w:r>
+      <w:r>
+        <w:rPr>
+          <w:rFonts w:ascii="Segoe UI" w:hAnsi="Segoe UI" w:cs="Segoe UI"/>
+          <w:szCs w:val="22"/>
+        </w:rPr>
+        <w:t xml:space="preserve"> module allows you to </w:t>
+      </w:r>
+      <w:r>
+        <w:rPr>
+          <w:rFonts w:ascii="Segoe UI" w:hAnsi="Segoe UI" w:cs="Segoe UI"/>
+          <w:szCs w:val="22"/>
+        </w:rPr>
+        <w:t xml:space="preserve">collect SQL Server workload and make Azure target platform cost estimation based on the </w:t>
+      </w:r>
+      <w:r>
+        <w:rPr>
+          <w:rFonts w:ascii="Segoe UI" w:hAnsi="Segoe UI" w:cs="Segoe UI"/>
+          <w:szCs w:val="22"/>
+        </w:rPr>
+        <w:t xml:space="preserve">collected </w:t>
+      </w:r>
+      <w:r>
+        <w:rPr>
+          <w:rFonts w:ascii="Segoe UI" w:hAnsi="Segoe UI" w:cs="Segoe UI"/>
+          <w:szCs w:val="22"/>
+        </w:rPr>
+        <w:t>workload. All required parameters for this module are</w:t>
+      </w:r>
+      <w:r>
+        <w:rPr>
+          <w:rFonts w:ascii="Segoe UI" w:hAnsi="Segoe UI" w:cs="Segoe UI"/>
+          <w:szCs w:val="22"/>
+        </w:rPr>
+        <w:t xml:space="preserve"> shown in </w:t>
+      </w:r>
+      <w:r>
+        <w:rPr>
+          <w:rFonts w:ascii="Segoe UI" w:hAnsi="Segoe UI" w:cs="Segoe UI"/>
+          <w:b/>
+          <w:szCs w:val="22"/>
+        </w:rPr>
+        <w:t xml:space="preserve">Figure </w:t>
+      </w:r>
+      <w:r>
+        <w:rPr>
+          <w:rFonts w:ascii="Segoe UI" w:hAnsi="Segoe UI" w:cs="Segoe UI"/>
+          <w:b/>
+          <w:szCs w:val="22"/>
+        </w:rPr>
         <w:t>7</w:t>
       </w:r>
       <w:r>
-        <w:fldChar w:fldCharType="end"/>
-      </w:r>
-      <w:r>
-        <w:t xml:space="preserve"> Assessment Management</w:t>
-      </w:r>
-      <w:bookmarkEnd w:id="28"/>
+        <w:rPr>
+          <w:rFonts w:ascii="Segoe UI" w:hAnsi="Segoe UI" w:cs="Segoe UI"/>
+          <w:szCs w:val="22"/>
+        </w:rPr>
+        <w:t>.</w:t>
+      </w:r>
     </w:p>
     <w:p>
       <w:pPr>
@@ -15505,45 +16075,57 @@
           <w:szCs w:val="22"/>
         </w:rPr>
       </w:pPr>
-    </w:p>
-    <w:p>
-      <w:pPr>
-        <w:ind w:left="720"/>
-        <w:rPr>
-          <w:rFonts w:ascii="Segoe UI" w:hAnsi="Segoe UI" w:cs="Segoe UI"/>
-          <w:szCs w:val="22"/>
-        </w:rPr>
-      </w:pPr>
-      <w:r>
-        <w:rPr>
-          <w:rFonts w:ascii="Segoe UI" w:hAnsi="Segoe UI" w:cs="Segoe UI"/>
-          <w:szCs w:val="22"/>
-        </w:rPr>
-        <w:t>Provide a JSON file name and you may either save current assessment configuration or load previous assessment configuration as shown in Figure 8.</w:t>
-      </w:r>
-    </w:p>
-    <w:p>
-      <w:pPr>
-        <w:ind w:left="720"/>
-        <w:rPr>
-          <w:rFonts w:ascii="Segoe UI" w:hAnsi="Segoe UI" w:cs="Segoe UI"/>
-        </w:rPr>
-      </w:pPr>
+      <w:r>
+        <w:rPr>
+          <w:rFonts w:ascii="Segoe UI" w:hAnsi="Segoe UI" w:cs="Segoe UI"/>
+          <w:szCs w:val="22"/>
+        </w:rPr>
+        <w:t>Note that the minimum collection time is 240 seconds (4 minutes)</w:t>
+      </w:r>
+      <w:r>
+        <w:rPr>
+          <w:rFonts w:ascii="Segoe UI" w:hAnsi="Segoe UI" w:cs="Segoe UI"/>
+          <w:szCs w:val="22"/>
+        </w:rPr>
+        <w:t xml:space="preserve">, but we </w:t>
+      </w:r>
+      <w:r>
+        <w:rPr>
+          <w:rFonts w:ascii="Segoe UI" w:hAnsi="Segoe UI" w:cs="Segoe UI"/>
+          <w:szCs w:val="22"/>
+        </w:rPr>
+        <w:t>recommend</w:t>
+      </w:r>
+      <w:r>
+        <w:rPr>
+          <w:rFonts w:ascii="Segoe UI" w:hAnsi="Segoe UI" w:cs="Segoe UI"/>
+          <w:szCs w:val="22"/>
+        </w:rPr>
+        <w:t xml:space="preserve"> </w:t>
+      </w:r>
+      <w:r>
+        <w:rPr>
+          <w:rFonts w:ascii="Segoe UI" w:hAnsi="Segoe UI" w:cs="Segoe UI"/>
+          <w:szCs w:val="22"/>
+        </w:rPr>
+        <w:t>between 4 to 8 hours. The workload collection should be conducted during production peak time to reflect highest workload scenarios.</w:t>
+      </w:r>
     </w:p>
     <w:p>
       <w:pPr>
         <w:keepNext/>
-        <w:ind w:left="2160"/>
+        <w:ind w:left="1440"/>
       </w:pPr>
       <w:r>
         <w:rPr>
           <w:noProof/>
         </w:rPr>
+        <w:lastRenderedPageBreak/>
         <w:drawing>
-          <wp:inline distT="0" distB="0" distL="0" distR="0" wp14:anchorId="46E4B3BB" wp14:editId="4ECFF023">
-            <wp:extent cx="3714750" cy="3562350"/>
-            <wp:effectExtent l="0" t="0" r="0" b="0"/>
-            <wp:docPr id="3" name="Picture 3"/>
+          <wp:inline distT="0" distB="0" distL="0" distR="0" wp14:anchorId="1134051D" wp14:editId="13B4E2A2">
+            <wp:extent cx="4524375" cy="7067550"/>
+            <wp:effectExtent l="0" t="0" r="9525" b="0"/>
+            <wp:docPr id="12" name="Picture 12"/>
             <wp:cNvGraphicFramePr>
               <a:graphicFrameLocks xmlns:a="http://schemas.openxmlformats.org/drawingml/2006/main" noChangeAspect="1"/>
             </wp:cNvGraphicFramePr>
@@ -15563,6 +16145,310 @@
                   <pic:spPr>
                     <a:xfrm>
                       <a:off x="0" y="0"/>
+                      <a:ext cx="4524375" cy="7067550"/>
+                    </a:xfrm>
+                    <a:prstGeom prst="rect">
+                      <a:avLst/>
+                    </a:prstGeom>
+                  </pic:spPr>
+                </pic:pic>
+              </a:graphicData>
+            </a:graphic>
+          </wp:inline>
+        </w:drawing>
+      </w:r>
+    </w:p>
+    <w:p>
+      <w:pPr>
+        <w:pStyle w:val="Caption"/>
+        <w:ind w:left="1440" w:firstLine="720"/>
+        <w:rPr>
+          <w:rFonts w:ascii="Segoe UI" w:hAnsi="Segoe UI" w:cs="Segoe UI"/>
+          <w:szCs w:val="22"/>
+        </w:rPr>
+      </w:pPr>
+      <w:bookmarkStart w:id="28" w:name="_Toc54697691"/>
+      <w:r>
+        <w:t xml:space="preserve">Figure </w:t>
+      </w:r>
+      <w:r>
+        <w:fldChar w:fldCharType="begin"/>
+      </w:r>
+      <w:r>
+        <w:instrText xml:space="preserve"> SEQ Figure \* ARABIC </w:instrText>
+      </w:r>
+      <w:r>
+        <w:fldChar w:fldCharType="separate"/>
+      </w:r>
+      <w:r>
+        <w:rPr>
+          <w:noProof/>
+        </w:rPr>
+        <w:t>7</w:t>
+      </w:r>
+      <w:r>
+        <w:fldChar w:fldCharType="end"/>
+      </w:r>
+      <w:r>
+        <w:t xml:space="preserve"> Workload Collection and Cost Estimation</w:t>
+      </w:r>
+      <w:bookmarkEnd w:id="28"/>
+    </w:p>
+    <w:p>
+      <w:pPr>
+        <w:ind w:left="720"/>
+        <w:rPr>
+          <w:rFonts w:ascii="Segoe UI" w:hAnsi="Segoe UI" w:cs="Segoe UI"/>
+          <w:szCs w:val="22"/>
+        </w:rPr>
+      </w:pPr>
+    </w:p>
+    <w:p>
+      <w:pPr>
+        <w:ind w:left="720"/>
+        <w:rPr>
+          <w:rFonts w:ascii="Segoe UI" w:hAnsi="Segoe UI" w:cs="Segoe UI"/>
+          <w:szCs w:val="22"/>
+        </w:rPr>
+      </w:pPr>
+    </w:p>
+    <w:p>
+      <w:pPr>
+        <w:pStyle w:val="Heading3"/>
+      </w:pPr>
+      <w:bookmarkStart w:id="29" w:name="_Toc54697683"/>
+      <w:r>
+        <w:t>Manage</w:t>
+      </w:r>
+      <w:r>
+        <w:t>ment</w:t>
+      </w:r>
+      <w:r>
+        <w:t xml:space="preserve"> Module</w:t>
+      </w:r>
+      <w:bookmarkEnd w:id="29"/>
+    </w:p>
+    <w:p/>
+    <w:p>
+      <w:pPr>
+        <w:ind w:left="720"/>
+        <w:rPr>
+          <w:rFonts w:ascii="Segoe UI" w:hAnsi="Segoe UI" w:cs="Segoe UI"/>
+          <w:szCs w:val="22"/>
+        </w:rPr>
+      </w:pPr>
+      <w:r>
+        <w:rPr>
+          <w:rFonts w:ascii="Segoe UI" w:hAnsi="Segoe UI" w:cs="Segoe UI"/>
+          <w:szCs w:val="22"/>
+        </w:rPr>
+        <w:t>The Manage</w:t>
+      </w:r>
+      <w:r>
+        <w:rPr>
+          <w:rFonts w:ascii="Segoe UI" w:hAnsi="Segoe UI" w:cs="Segoe UI"/>
+          <w:szCs w:val="22"/>
+        </w:rPr>
+        <w:t>ment</w:t>
+      </w:r>
+      <w:r>
+        <w:rPr>
+          <w:rFonts w:ascii="Segoe UI" w:hAnsi="Segoe UI" w:cs="Segoe UI"/>
+          <w:szCs w:val="22"/>
+        </w:rPr>
+        <w:t xml:space="preserve"> module allows you to save current assessment configuration to a json file for future usage or to load a previous assessment configuration to run. </w:t>
+      </w:r>
+      <w:r>
+        <w:rPr>
+          <w:rFonts w:ascii="Segoe UI" w:hAnsi="Segoe UI" w:cs="Segoe UI"/>
+          <w:b/>
+          <w:szCs w:val="22"/>
+        </w:rPr>
+        <w:t xml:space="preserve">Figure </w:t>
+      </w:r>
+      <w:r>
+        <w:rPr>
+          <w:rFonts w:ascii="Segoe UI" w:hAnsi="Segoe UI" w:cs="Segoe UI"/>
+          <w:b/>
+          <w:szCs w:val="22"/>
+        </w:rPr>
+        <w:t>8</w:t>
+      </w:r>
+      <w:r>
+        <w:rPr>
+          <w:rFonts w:ascii="Segoe UI" w:hAnsi="Segoe UI" w:cs="Segoe UI"/>
+          <w:szCs w:val="22"/>
+        </w:rPr>
+        <w:t xml:space="preserve"> displays the functionality.</w:t>
+      </w:r>
+    </w:p>
+    <w:p>
+      <w:pPr>
+        <w:ind w:left="720"/>
+        <w:rPr>
+          <w:rFonts w:ascii="Segoe UI" w:hAnsi="Segoe UI" w:cs="Segoe UI"/>
+          <w:szCs w:val="22"/>
+        </w:rPr>
+      </w:pPr>
+    </w:p>
+    <w:p>
+      <w:pPr>
+        <w:keepNext/>
+        <w:ind w:left="2160"/>
+      </w:pPr>
+      <w:r>
+        <w:rPr>
+          <w:noProof/>
+        </w:rPr>
+        <w:lastRenderedPageBreak/>
+        <w:drawing>
+          <wp:inline distT="0" distB="0" distL="0" distR="0" wp14:anchorId="3CC6F431" wp14:editId="3792E141">
+            <wp:extent cx="3524250" cy="3343275"/>
+            <wp:effectExtent l="0" t="0" r="0" b="9525"/>
+            <wp:docPr id="13" name="Picture 13"/>
+            <wp:cNvGraphicFramePr>
+              <a:graphicFrameLocks xmlns:a="http://schemas.openxmlformats.org/drawingml/2006/main" noChangeAspect="1"/>
+            </wp:cNvGraphicFramePr>
+            <a:graphic xmlns:a="http://schemas.openxmlformats.org/drawingml/2006/main">
+              <a:graphicData uri="http://schemas.openxmlformats.org/drawingml/2006/picture">
+                <pic:pic xmlns:pic="http://schemas.openxmlformats.org/drawingml/2006/picture">
+                  <pic:nvPicPr>
+                    <pic:cNvPr id="1" name=""/>
+                    <pic:cNvPicPr/>
+                  </pic:nvPicPr>
+                  <pic:blipFill>
+                    <a:blip r:embed="rId42"/>
+                    <a:stretch>
+                      <a:fillRect/>
+                    </a:stretch>
+                  </pic:blipFill>
+                  <pic:spPr>
+                    <a:xfrm>
+                      <a:off x="0" y="0"/>
+                      <a:ext cx="3524250" cy="3343275"/>
+                    </a:xfrm>
+                    <a:prstGeom prst="rect">
+                      <a:avLst/>
+                    </a:prstGeom>
+                  </pic:spPr>
+                </pic:pic>
+              </a:graphicData>
+            </a:graphic>
+          </wp:inline>
+        </w:drawing>
+      </w:r>
+    </w:p>
+    <w:p>
+      <w:pPr>
+        <w:pStyle w:val="Caption"/>
+        <w:ind w:left="2160" w:firstLine="720"/>
+        <w:rPr>
+          <w:rFonts w:ascii="Segoe UI" w:hAnsi="Segoe UI" w:cs="Segoe UI"/>
+          <w:szCs w:val="22"/>
+        </w:rPr>
+      </w:pPr>
+      <w:bookmarkStart w:id="30" w:name="_Toc54697692"/>
+      <w:r>
+        <w:t xml:space="preserve">Figure </w:t>
+      </w:r>
+      <w:r>
+        <w:fldChar w:fldCharType="begin"/>
+      </w:r>
+      <w:r>
+        <w:instrText xml:space="preserve"> SEQ Figure \* ARABIC </w:instrText>
+      </w:r>
+      <w:r>
+        <w:fldChar w:fldCharType="separate"/>
+      </w:r>
+      <w:r>
+        <w:rPr>
+          <w:noProof/>
+        </w:rPr>
+        <w:t>8</w:t>
+      </w:r>
+      <w:r>
+        <w:fldChar w:fldCharType="end"/>
+      </w:r>
+      <w:r>
+        <w:t xml:space="preserve"> Assessment Management</w:t>
+      </w:r>
+      <w:bookmarkEnd w:id="30"/>
+    </w:p>
+    <w:p>
+      <w:pPr>
+        <w:ind w:left="720"/>
+        <w:rPr>
+          <w:rFonts w:ascii="Segoe UI" w:hAnsi="Segoe UI" w:cs="Segoe UI"/>
+          <w:szCs w:val="22"/>
+        </w:rPr>
+      </w:pPr>
+    </w:p>
+    <w:p>
+      <w:pPr>
+        <w:ind w:left="720"/>
+        <w:rPr>
+          <w:rFonts w:ascii="Segoe UI" w:hAnsi="Segoe UI" w:cs="Segoe UI"/>
+          <w:szCs w:val="22"/>
+        </w:rPr>
+      </w:pPr>
+    </w:p>
+    <w:p>
+      <w:pPr>
+        <w:ind w:left="720"/>
+        <w:rPr>
+          <w:rFonts w:ascii="Segoe UI" w:hAnsi="Segoe UI" w:cs="Segoe UI"/>
+          <w:szCs w:val="22"/>
+        </w:rPr>
+      </w:pPr>
+      <w:r>
+        <w:rPr>
+          <w:rFonts w:ascii="Segoe UI" w:hAnsi="Segoe UI" w:cs="Segoe UI"/>
+          <w:szCs w:val="22"/>
+        </w:rPr>
+        <w:t>Provide a JSON file name and you may either save current assessment configuration or load previous assessment configuration as shown in Figure 8.</w:t>
+      </w:r>
+    </w:p>
+    <w:p>
+      <w:pPr>
+        <w:ind w:left="720"/>
+        <w:rPr>
+          <w:rFonts w:ascii="Segoe UI" w:hAnsi="Segoe UI" w:cs="Segoe UI"/>
+        </w:rPr>
+      </w:pPr>
+    </w:p>
+    <w:p>
+      <w:pPr>
+        <w:keepNext/>
+        <w:ind w:left="2160"/>
+      </w:pPr>
+      <w:r>
+        <w:rPr>
+          <w:noProof/>
+        </w:rPr>
+        <w:drawing>
+          <wp:inline distT="0" distB="0" distL="0" distR="0" wp14:anchorId="46E4B3BB" wp14:editId="4ECFF023">
+            <wp:extent cx="3714750" cy="3562350"/>
+            <wp:effectExtent l="0" t="0" r="0" b="0"/>
+            <wp:docPr id="3" name="Picture 3"/>
+            <wp:cNvGraphicFramePr>
+              <a:graphicFrameLocks xmlns:a="http://schemas.openxmlformats.org/drawingml/2006/main" noChangeAspect="1"/>
+            </wp:cNvGraphicFramePr>
+            <a:graphic xmlns:a="http://schemas.openxmlformats.org/drawingml/2006/main">
+              <a:graphicData uri="http://schemas.openxmlformats.org/drawingml/2006/picture">
+                <pic:pic xmlns:pic="http://schemas.openxmlformats.org/drawingml/2006/picture">
+                  <pic:nvPicPr>
+                    <pic:cNvPr id="1" name=""/>
+                    <pic:cNvPicPr/>
+                  </pic:nvPicPr>
+                  <pic:blipFill>
+                    <a:blip r:embed="rId43"/>
+                    <a:stretch>
+                      <a:fillRect/>
+                    </a:stretch>
+                  </pic:blipFill>
+                  <pic:spPr>
+                    <a:xfrm>
+                      <a:off x="0" y="0"/>
                       <a:ext cx="3714750" cy="3562350"/>
                     </a:xfrm>
                     <a:prstGeom prst="rect">
@@ -15584,7 +16470,7 @@
           <w:rFonts w:ascii="Segoe UI" w:hAnsi="Segoe UI" w:cs="Segoe UI"/>
         </w:rPr>
       </w:pPr>
-      <w:bookmarkStart w:id="29" w:name="_Toc50039417"/>
+      <w:bookmarkStart w:id="31" w:name="_Toc54697693"/>
       <w:r>
         <w:t xml:space="preserve">Figure </w:t>
       </w:r>
@@ -15601,7 +16487,7 @@
         <w:rPr>
           <w:noProof/>
         </w:rPr>
-        <w:t>8</w:t>
+        <w:t>9</w:t>
       </w:r>
       <w:r>
         <w:fldChar w:fldCharType="end"/>
@@ -15609,7 +16495,7 @@
       <w:r>
         <w:t xml:space="preserve"> Save Current Configuration or Load Existing One</w:t>
       </w:r>
-      <w:bookmarkEnd w:id="29"/>
+      <w:bookmarkEnd w:id="31"/>
     </w:p>
     <w:p>
       <w:pPr>
@@ -15634,12 +16520,12 @@
           <w:numId w:val="0"/>
         </w:numPr>
       </w:pPr>
-      <w:bookmarkStart w:id="30" w:name="_Toc50039407"/>
+      <w:bookmarkStart w:id="32" w:name="_Toc54697684"/>
       <w:r>
         <w:lastRenderedPageBreak/>
         <w:t>Appendix A – Glossary</w:t>
       </w:r>
-      <w:bookmarkEnd w:id="30"/>
+      <w:bookmarkEnd w:id="32"/>
     </w:p>
     <w:p>
       <w:pPr>
@@ -16257,7 +17143,23 @@
                 <w:color w:val="000000"/>
                 <w:szCs w:val="22"/>
               </w:rPr>
-              <w:t>SSMS</w:t>
+              <w:t>SS</w:t>
+            </w:r>
+            <w:r>
+              <w:rPr>
+                <w:rFonts w:ascii="Segoe UI" w:hAnsi="Segoe UI" w:cs="Segoe UI"/>
+                <w:color w:val="000000"/>
+                <w:szCs w:val="22"/>
+              </w:rPr>
+              <w:t>I</w:t>
+            </w:r>
+            <w:r>
+              <w:rPr>
+                <w:rFonts w:ascii="Segoe UI" w:hAnsi="Segoe UI" w:cs="Segoe UI"/>
+                <w:color w:val="000000"/>
+                <w:szCs w:val="22"/>
+              </w:rPr>
+              <w:t>S</w:t>
             </w:r>
           </w:p>
         </w:tc>
@@ -16283,6 +17185,72 @@
                 <w:color w:val="000000"/>
                 <w:szCs w:val="22"/>
               </w:rPr>
+              <w:t xml:space="preserve">SQL Server </w:t>
+            </w:r>
+            <w:r>
+              <w:rPr>
+                <w:rFonts w:ascii="Segoe UI" w:hAnsi="Segoe UI" w:cs="Segoe UI"/>
+                <w:color w:val="000000"/>
+                <w:szCs w:val="22"/>
+              </w:rPr>
+              <w:t>Integration Service</w:t>
+            </w:r>
+          </w:p>
+        </w:tc>
+      </w:tr>
+      <w:tr>
+        <w:trPr>
+          <w:trHeight w:val="93"/>
+        </w:trPr>
+        <w:tc>
+          <w:tcPr>
+            <w:cnfStyle w:val="000010000000" w:firstRow="0" w:lastRow="0" w:firstColumn="0" w:lastColumn="0" w:oddVBand="1" w:evenVBand="0" w:oddHBand="0" w:evenHBand="0" w:firstRowFirstColumn="0" w:firstRowLastColumn="0" w:lastRowFirstColumn="0" w:lastRowLastColumn="0"/>
+            <w:tcW w:w="2105" w:type="dxa"/>
+          </w:tcPr>
+          <w:p>
+            <w:pPr>
+              <w:autoSpaceDE w:val="0"/>
+              <w:autoSpaceDN w:val="0"/>
+              <w:adjustRightInd w:val="0"/>
+              <w:jc w:val="center"/>
+              <w:rPr>
+                <w:rFonts w:ascii="Segoe UI" w:hAnsi="Segoe UI" w:cs="Segoe UI"/>
+                <w:color w:val="000000"/>
+                <w:szCs w:val="22"/>
+              </w:rPr>
+            </w:pPr>
+            <w:r>
+              <w:rPr>
+                <w:rFonts w:ascii="Segoe UI" w:hAnsi="Segoe UI" w:cs="Segoe UI"/>
+                <w:color w:val="000000"/>
+                <w:szCs w:val="22"/>
+              </w:rPr>
+              <w:t>SSMS</w:t>
+            </w:r>
+          </w:p>
+        </w:tc>
+        <w:tc>
+          <w:tcPr>
+            <w:tcW w:w="5610" w:type="dxa"/>
+          </w:tcPr>
+          <w:p>
+            <w:pPr>
+              <w:autoSpaceDE w:val="0"/>
+              <w:autoSpaceDN w:val="0"/>
+              <w:adjustRightInd w:val="0"/>
+              <w:cnfStyle w:val="000000000000" w:firstRow="0" w:lastRow="0" w:firstColumn="0" w:lastColumn="0" w:oddVBand="0" w:evenVBand="0" w:oddHBand="0" w:evenHBand="0" w:firstRowFirstColumn="0" w:firstRowLastColumn="0" w:lastRowFirstColumn="0" w:lastRowLastColumn="0"/>
+              <w:rPr>
+                <w:rFonts w:ascii="Segoe UI" w:hAnsi="Segoe UI" w:cs="Segoe UI"/>
+                <w:color w:val="000000"/>
+                <w:szCs w:val="22"/>
+              </w:rPr>
+            </w:pPr>
+            <w:r>
+              <w:rPr>
+                <w:rFonts w:ascii="Segoe UI" w:hAnsi="Segoe UI" w:cs="Segoe UI"/>
+                <w:color w:val="000000"/>
+                <w:szCs w:val="22"/>
+              </w:rPr>
               <w:t>SQL Server Management Studio</w:t>
             </w:r>
           </w:p>
@@ -16302,7 +17270,7 @@
       </w:pPr>
     </w:p>
     <w:sectPr>
-      <w:footerReference w:type="default" r:id="rId42"/>
+      <w:footerReference w:type="default" r:id="rId44"/>
       <w:pgSz w:w="12240" w:h="15840" w:code="1"/>
       <w:pgMar w:top="720" w:right="720" w:bottom="720" w:left="720" w:header="720" w:footer="864" w:gutter="0"/>
       <w:pgNumType w:start="0"/>
@@ -18013,6 +18981,96 @@
     </w:lvl>
   </w:abstractNum>
   <w:abstractNum w:abstractNumId="15" w15:restartNumberingAfterBreak="0">
+    <w:nsid w:val="55170DEF"/>
+    <w:multiLevelType w:val="hybridMultilevel"/>
+    <w:tmpl w:val="EF58AC9A"/>
+    <w:lvl w:ilvl="0" w:tplc="76F0566C">
+      <w:start w:val="1"/>
+      <w:numFmt w:val="decimal"/>
+      <w:lvlText w:val="%1."/>
+      <w:lvlJc w:val="left"/>
+      <w:pPr>
+        <w:ind w:left="810" w:hanging="360"/>
+      </w:pPr>
+      <w:rPr>
+        <w:rFonts w:hint="default"/>
+        <w:color w:val="000000"/>
+      </w:rPr>
+    </w:lvl>
+    <w:lvl w:ilvl="1" w:tplc="04090019" w:tentative="1">
+      <w:start w:val="1"/>
+      <w:numFmt w:val="lowerLetter"/>
+      <w:lvlText w:val="%2."/>
+      <w:lvlJc w:val="left"/>
+      <w:pPr>
+        <w:ind w:left="1395" w:hanging="360"/>
+      </w:pPr>
+    </w:lvl>
+    <w:lvl w:ilvl="2" w:tplc="0409001B" w:tentative="1">
+      <w:start w:val="1"/>
+      <w:numFmt w:val="lowerRoman"/>
+      <w:lvlText w:val="%3."/>
+      <w:lvlJc w:val="right"/>
+      <w:pPr>
+        <w:ind w:left="2115" w:hanging="180"/>
+      </w:pPr>
+    </w:lvl>
+    <w:lvl w:ilvl="3" w:tplc="0409000F" w:tentative="1">
+      <w:start w:val="1"/>
+      <w:numFmt w:val="decimal"/>
+      <w:lvlText w:val="%4."/>
+      <w:lvlJc w:val="left"/>
+      <w:pPr>
+        <w:ind w:left="2835" w:hanging="360"/>
+      </w:pPr>
+    </w:lvl>
+    <w:lvl w:ilvl="4" w:tplc="04090019" w:tentative="1">
+      <w:start w:val="1"/>
+      <w:numFmt w:val="lowerLetter"/>
+      <w:lvlText w:val="%5."/>
+      <w:lvlJc w:val="left"/>
+      <w:pPr>
+        <w:ind w:left="3555" w:hanging="360"/>
+      </w:pPr>
+    </w:lvl>
+    <w:lvl w:ilvl="5" w:tplc="0409001B" w:tentative="1">
+      <w:start w:val="1"/>
+      <w:numFmt w:val="lowerRoman"/>
+      <w:lvlText w:val="%6."/>
+      <w:lvlJc w:val="right"/>
+      <w:pPr>
+        <w:ind w:left="4275" w:hanging="180"/>
+      </w:pPr>
+    </w:lvl>
+    <w:lvl w:ilvl="6" w:tplc="0409000F" w:tentative="1">
+      <w:start w:val="1"/>
+      <w:numFmt w:val="decimal"/>
+      <w:lvlText w:val="%7."/>
+      <w:lvlJc w:val="left"/>
+      <w:pPr>
+        <w:ind w:left="4995" w:hanging="360"/>
+      </w:pPr>
+    </w:lvl>
+    <w:lvl w:ilvl="7" w:tplc="04090019" w:tentative="1">
+      <w:start w:val="1"/>
+      <w:numFmt w:val="lowerLetter"/>
+      <w:lvlText w:val="%8."/>
+      <w:lvlJc w:val="left"/>
+      <w:pPr>
+        <w:ind w:left="5715" w:hanging="360"/>
+      </w:pPr>
+    </w:lvl>
+    <w:lvl w:ilvl="8" w:tplc="0409001B" w:tentative="1">
+      <w:start w:val="1"/>
+      <w:numFmt w:val="lowerRoman"/>
+      <w:lvlText w:val="%9."/>
+      <w:lvlJc w:val="right"/>
+      <w:pPr>
+        <w:ind w:left="6435" w:hanging="180"/>
+      </w:pPr>
+    </w:lvl>
+  </w:abstractNum>
+  <w:abstractNum w:abstractNumId="16" w15:restartNumberingAfterBreak="0">
     <w:nsid w:val="568F633E"/>
     <w:multiLevelType w:val="hybridMultilevel"/>
     <w:tmpl w:val="929CD854"/>
@@ -18102,7 +19160,7 @@
       </w:pPr>
     </w:lvl>
   </w:abstractNum>
-  <w:abstractNum w:abstractNumId="16" w15:restartNumberingAfterBreak="0">
+  <w:abstractNum w:abstractNumId="17" w15:restartNumberingAfterBreak="0">
     <w:nsid w:val="5AA66A10"/>
     <w:multiLevelType w:val="hybridMultilevel"/>
     <w:tmpl w:val="EF58AC9A"/>
@@ -18192,7 +19250,7 @@
       </w:pPr>
     </w:lvl>
   </w:abstractNum>
-  <w:abstractNum w:abstractNumId="17" w15:restartNumberingAfterBreak="0">
+  <w:abstractNum w:abstractNumId="18" w15:restartNumberingAfterBreak="0">
     <w:nsid w:val="61F0769E"/>
     <w:multiLevelType w:val="multilevel"/>
     <w:tmpl w:val="AC42CC74"/>
@@ -18305,7 +19363,7 @@
       </w:pPr>
     </w:lvl>
   </w:abstractNum>
-  <w:abstractNum w:abstractNumId="18" w15:restartNumberingAfterBreak="0">
+  <w:abstractNum w:abstractNumId="19" w15:restartNumberingAfterBreak="0">
     <w:nsid w:val="63446ACB"/>
     <w:multiLevelType w:val="hybridMultilevel"/>
     <w:tmpl w:val="79066E0A"/>
@@ -18418,7 +19476,7 @@
       </w:rPr>
     </w:lvl>
   </w:abstractNum>
-  <w:abstractNum w:abstractNumId="19" w15:restartNumberingAfterBreak="0">
+  <w:abstractNum w:abstractNumId="20" w15:restartNumberingAfterBreak="0">
     <w:nsid w:val="657E5D71"/>
     <w:multiLevelType w:val="multilevel"/>
     <w:tmpl w:val="5F92E4C4"/>
@@ -18544,7 +19602,7 @@
       </w:rPr>
     </w:lvl>
   </w:abstractNum>
-  <w:abstractNum w:abstractNumId="20" w15:restartNumberingAfterBreak="0">
+  <w:abstractNum w:abstractNumId="21" w15:restartNumberingAfterBreak="0">
     <w:nsid w:val="677C3E94"/>
     <w:multiLevelType w:val="hybridMultilevel"/>
     <w:tmpl w:val="C6F6554A"/>
@@ -18657,7 +19715,7 @@
       </w:rPr>
     </w:lvl>
   </w:abstractNum>
-  <w:abstractNum w:abstractNumId="21" w15:restartNumberingAfterBreak="0">
+  <w:abstractNum w:abstractNumId="22" w15:restartNumberingAfterBreak="0">
     <w:nsid w:val="7A933ED6"/>
     <w:multiLevelType w:val="multilevel"/>
     <w:tmpl w:val="A9A48926"/>
@@ -18770,7 +19828,7 @@
       </w:pPr>
     </w:lvl>
   </w:abstractNum>
-  <w:abstractNum w:abstractNumId="22" w15:restartNumberingAfterBreak="0">
+  <w:abstractNum w:abstractNumId="23" w15:restartNumberingAfterBreak="0">
     <w:nsid w:val="7B122FD5"/>
     <w:multiLevelType w:val="hybridMultilevel"/>
     <w:tmpl w:val="8D7EB7DA"/>
@@ -18883,7 +19941,7 @@
       </w:rPr>
     </w:lvl>
   </w:abstractNum>
-  <w:abstractNum w:abstractNumId="23" w15:restartNumberingAfterBreak="0">
+  <w:abstractNum w:abstractNumId="24" w15:restartNumberingAfterBreak="0">
     <w:nsid w:val="7B860C62"/>
     <w:multiLevelType w:val="hybridMultilevel"/>
     <w:tmpl w:val="56568D40"/>
@@ -18996,7 +20054,7 @@
       </w:rPr>
     </w:lvl>
   </w:abstractNum>
-  <w:abstractNum w:abstractNumId="24" w15:restartNumberingAfterBreak="0">
+  <w:abstractNum w:abstractNumId="25" w15:restartNumberingAfterBreak="0">
     <w:nsid w:val="7BD20A1D"/>
     <w:multiLevelType w:val="multilevel"/>
     <w:tmpl w:val="56BAAF5E"/>
@@ -19110,7 +20168,7 @@
     </w:lvl>
   </w:abstractNum>
   <w:num w:numId="1">
-    <w:abstractNumId w:val="19"/>
+    <w:abstractNumId w:val="20"/>
   </w:num>
   <w:num w:numId="2">
     <w:abstractNumId w:val="0"/>
@@ -19119,7 +20177,7 @@
     <w:abstractNumId w:val="13"/>
   </w:num>
   <w:num w:numId="4">
-    <w:abstractNumId w:val="18"/>
+    <w:abstractNumId w:val="19"/>
   </w:num>
   <w:num w:numId="5">
     <w:abstractNumId w:val="9"/>
@@ -19134,10 +20192,10 @@
     <w:abstractNumId w:val="11"/>
   </w:num>
   <w:num w:numId="9">
-    <w:abstractNumId w:val="15"/>
+    <w:abstractNumId w:val="16"/>
   </w:num>
   <w:num w:numId="10">
-    <w:abstractNumId w:val="16"/>
+    <w:abstractNumId w:val="17"/>
   </w:num>
   <w:num w:numId="11">
     <w:abstractNumId w:val="7"/>
@@ -19155,16 +20213,16 @@
     <w:abstractNumId w:val="3"/>
   </w:num>
   <w:num w:numId="16">
-    <w:abstractNumId w:val="23"/>
+    <w:abstractNumId w:val="24"/>
   </w:num>
   <w:num w:numId="17">
-    <w:abstractNumId w:val="22"/>
+    <w:abstractNumId w:val="23"/>
   </w:num>
   <w:num w:numId="18">
     <w:abstractNumId w:val="5"/>
   </w:num>
   <w:num w:numId="19">
-    <w:abstractNumId w:val="24"/>
+    <w:abstractNumId w:val="25"/>
   </w:num>
   <w:num w:numId="20">
     <w:abstractNumId w:val="14"/>
@@ -19173,16 +20231,19 @@
     <w:abstractNumId w:val="6"/>
   </w:num>
   <w:num w:numId="22">
-    <w:abstractNumId w:val="17"/>
+    <w:abstractNumId w:val="18"/>
   </w:num>
   <w:num w:numId="23">
     <w:abstractNumId w:val="4"/>
   </w:num>
   <w:num w:numId="24">
+    <w:abstractNumId w:val="22"/>
+  </w:num>
+  <w:num w:numId="25">
     <w:abstractNumId w:val="21"/>
   </w:num>
-  <w:num w:numId="25">
-    <w:abstractNumId w:val="20"/>
+  <w:num w:numId="26">
+    <w:abstractNumId w:val="15"/>
   </w:num>
   <w:numIdMacAtCleanup w:val="15"/>
 </w:numbering>
@@ -21400,18 +22461,18 @@
 </file>
 
 <file path=customXml/item3.xml><?xml version="1.0" encoding="utf-8"?>
+<p:properties xmlns:p="http://schemas.microsoft.com/office/2006/metadata/properties" xmlns:xsi="http://www.w3.org/2001/XMLSchema-instance" xmlns:pc="http://schemas.microsoft.com/office/infopath/2007/PartnerControls">
+  <documentManagement/>
+</p:properties>
+</file>
+
+<file path=customXml/item4.xml><?xml version="1.0" encoding="utf-8"?>
 <?mso-contentType ?>
 <FormTemplates xmlns="http://schemas.microsoft.com/sharepoint/v3/contenttype/forms">
   <Display>DocumentLibraryForm</Display>
   <Edit>DocumentLibraryForm</Edit>
   <New>DocumentLibraryForm</New>
 </FormTemplates>
-</file>
-
-<file path=customXml/item4.xml><?xml version="1.0" encoding="utf-8"?>
-<p:properties xmlns:p="http://schemas.microsoft.com/office/2006/metadata/properties" xmlns:xsi="http://www.w3.org/2001/XMLSchema-instance" xmlns:pc="http://schemas.microsoft.com/office/infopath/2007/PartnerControls">
-  <documentManagement/>
-</p:properties>
 </file>
 
 <file path=customXml/item5.xml><?xml version="1.0" encoding="utf-8"?>
@@ -21445,14 +22506,6 @@
 </file>
 
 <file path=customXml/itemProps3.xml><?xml version="1.0" encoding="utf-8"?>
-<ds:datastoreItem xmlns:ds="http://schemas.openxmlformats.org/officeDocument/2006/customXml" ds:itemID="{73355E4D-0B71-4180-9156-394544AA93A9}">
-  <ds:schemaRefs>
-    <ds:schemaRef ds:uri="http://schemas.microsoft.com/sharepoint/v3/contenttype/forms"/>
-  </ds:schemaRefs>
-</ds:datastoreItem>
-</file>
-
-<file path=customXml/itemProps4.xml><?xml version="1.0" encoding="utf-8"?>
 <ds:datastoreItem xmlns:ds="http://schemas.openxmlformats.org/officeDocument/2006/customXml" ds:itemID="{7A048A8B-DE21-4AAD-BE19-6806E03F48CB}">
   <ds:schemaRefs>
     <ds:schemaRef ds:uri="http://schemas.microsoft.com/office/2006/metadata/properties"/>
@@ -21461,8 +22514,16 @@
 </ds:datastoreItem>
 </file>
 
+<file path=customXml/itemProps4.xml><?xml version="1.0" encoding="utf-8"?>
+<ds:datastoreItem xmlns:ds="http://schemas.openxmlformats.org/officeDocument/2006/customXml" ds:itemID="{73355E4D-0B71-4180-9156-394544AA93A9}">
+  <ds:schemaRefs>
+    <ds:schemaRef ds:uri="http://schemas.microsoft.com/sharepoint/v3/contenttype/forms"/>
+  </ds:schemaRefs>
+</ds:datastoreItem>
+</file>
+
 <file path=customXml/itemProps5.xml><?xml version="1.0" encoding="utf-8"?>
-<ds:datastoreItem xmlns:ds="http://schemas.openxmlformats.org/officeDocument/2006/customXml" ds:itemID="{51A42A58-5A4C-4CBA-B435-0E0AD9735358}">
+<ds:datastoreItem xmlns:ds="http://schemas.openxmlformats.org/officeDocument/2006/customXml" ds:itemID="{4D1279A6-C5A9-4172-96A9-113498677CA8}">
   <ds:schemaRefs>
     <ds:schemaRef ds:uri="http://schemas.openxmlformats.org/officeDocument/2006/bibliography"/>
   </ds:schemaRefs>

</xml_diff>